<commit_message>
Ajout de contenu et corrections minimes
</commit_message>
<xml_diff>
--- a/Rapport_Cloud.docx
+++ b/Rapport_Cloud.docx
@@ -2,8 +2,6 @@
 <file path=word/document.xml><?xml version="1.0" encoding="utf-8"?>
 <w:document xmlns:wpc="http://schemas.microsoft.com/office/word/2010/wordprocessingCanvas" xmlns:cx="http://schemas.microsoft.com/office/drawing/2014/chartex" xmlns:cx1="http://schemas.microsoft.com/office/drawing/2015/9/8/chartex" xmlns:cx2="http://schemas.microsoft.com/office/drawing/2015/10/21/chartex" xmlns:cx3="http://schemas.microsoft.com/office/drawing/2016/5/9/chartex" xmlns:cx4="http://schemas.microsoft.com/office/drawing/2016/5/10/chartex" xmlns:cx5="http://schemas.microsoft.com/office/drawing/2016/5/11/chartex" xmlns:cx6="http://schemas.microsoft.com/office/drawing/2016/5/12/chartex" xmlns:cx7="http://schemas.microsoft.com/office/drawing/2016/5/13/chartex" xmlns:cx8="http://schemas.microsoft.com/office/drawing/2016/5/14/chartex" xmlns:mc="http://schemas.openxmlformats.org/markup-compatibility/2006" xmlns:aink="http://schemas.microsoft.com/office/drawing/2016/ink" xmlns:am3d="http://schemas.microsoft.com/office/drawing/2017/model3d" xmlns:o="urn:schemas-microsoft-com:office:office" xmlns:r="http://schemas.openxmlformats.org/officeDocument/2006/relationships" xmlns:m="http://schemas.openxmlformats.org/officeDocument/2006/math" xmlns:v="urn:schemas-microsoft-com:vml" xmlns:wp14="http://schemas.microsoft.com/office/word/2010/wordprocessingDrawing" xmlns:wp="http://schemas.openxmlformats.org/drawingml/2006/wordprocessingDrawing" xmlns:w10="urn:schemas-microsoft-com:office:word" xmlns:w="http://schemas.openxmlformats.org/wordprocessingml/2006/main" xmlns:w14="http://schemas.microsoft.com/office/word/2010/wordml" xmlns:w15="http://schemas.microsoft.com/office/word/2012/wordml" xmlns:w16cid="http://schemas.microsoft.com/office/word/2016/wordml/cid" xmlns:w16se="http://schemas.microsoft.com/office/word/2015/wordml/symex" xmlns:wpg="http://schemas.microsoft.com/office/word/2010/wordprocessingGroup" xmlns:wpi="http://schemas.microsoft.com/office/word/2010/wordprocessingInk" xmlns:wne="http://schemas.microsoft.com/office/word/2006/wordml" xmlns:wps="http://schemas.microsoft.com/office/word/2010/wordprocessingShape" mc:Ignorable="w14 w15 w16se w16cid wp14">
   <w:body>
-    <w:bookmarkStart w:id="0" w:name="_GoBack" w:displacedByCustomXml="next"/>
-    <w:bookmarkEnd w:id="0" w:displacedByCustomXml="next"/>
     <w:sdt>
       <w:sdtPr>
         <w:id w:val="-1201856232"/>
@@ -410,18 +408,24 @@
             <w:pStyle w:val="En-ttedetabledesmatires"/>
           </w:pPr>
           <w:r>
-            <w:t>Table des matières</w:t>
+            <w:t>Table des ma</w:t>
+          </w:r>
+          <w:bookmarkStart w:id="0" w:name="_GoBack"/>
+          <w:bookmarkEnd w:id="0"/>
+          <w:r>
+            <w:t>tières</w:t>
           </w:r>
         </w:p>
         <w:p>
           <w:pPr>
             <w:pStyle w:val="TM1"/>
             <w:tabs>
-              <w:tab w:val="left" w:pos="440"/>
               <w:tab w:val="right" w:leader="dot" w:pos="9062"/>
             </w:tabs>
             <w:rPr>
               <w:noProof/>
+              <w:sz w:val="22"/>
+              <w:szCs w:val="22"/>
               <w:lang w:eastAsia="fr-FR"/>
             </w:rPr>
           </w:pPr>
@@ -434,37 +438,23 @@
           <w:r>
             <w:fldChar w:fldCharType="separate"/>
           </w:r>
-          <w:hyperlink w:anchor="_Toc505187598" w:history="1">
+          <w:hyperlink w:anchor="_Toc505193453" w:history="1">
             <w:r>
               <w:rPr>
                 <w:rStyle w:val="Lienhypertexte"/>
                 <w:noProof/>
               </w:rPr>
-              <w:t>II.</w:t>
-            </w:r>
-            <w:r>
-              <w:rPr>
-                <w:noProof/>
-                <w:lang w:eastAsia="fr-FR"/>
+              <w:t>Le Jeu de données</w:t>
+            </w:r>
+            <w:r>
+              <w:rPr>
+                <w:noProof/>
+                <w:webHidden/>
               </w:rPr>
               <w:tab/>
             </w:r>
             <w:r>
               <w:rPr>
-                <w:rStyle w:val="Lienhypertexte"/>
-                <w:noProof/>
-              </w:rPr>
-              <w:t>Le Jeu de données</w:t>
-            </w:r>
-            <w:r>
-              <w:rPr>
-                <w:noProof/>
-                <w:webHidden/>
-              </w:rPr>
-              <w:tab/>
-            </w:r>
-            <w:r>
-              <w:rPr>
                 <w:noProof/>
                 <w:webHidden/>
               </w:rPr>
@@ -475,7 +465,7 @@
                 <w:noProof/>
                 <w:webHidden/>
               </w:rPr>
-              <w:instrText xml:space="preserve"> PAGEREF _Toc505187598 \h </w:instrText>
+              <w:instrText xml:space="preserve"> PAGEREF _Toc505193453 \h </w:instrText>
             </w:r>
             <w:r>
               <w:rPr>
@@ -510,45 +500,32 @@
           <w:pPr>
             <w:pStyle w:val="TM1"/>
             <w:tabs>
-              <w:tab w:val="left" w:pos="660"/>
               <w:tab w:val="right" w:leader="dot" w:pos="9062"/>
             </w:tabs>
             <w:rPr>
               <w:noProof/>
+              <w:sz w:val="22"/>
+              <w:szCs w:val="22"/>
               <w:lang w:eastAsia="fr-FR"/>
             </w:rPr>
           </w:pPr>
-          <w:hyperlink w:anchor="_Toc505187599" w:history="1">
+          <w:hyperlink w:anchor="_Toc505193454" w:history="1">
             <w:r>
               <w:rPr>
                 <w:rStyle w:val="Lienhypertexte"/>
                 <w:noProof/>
               </w:rPr>
-              <w:t>III.</w:t>
-            </w:r>
-            <w:r>
-              <w:rPr>
-                <w:noProof/>
-                <w:lang w:eastAsia="fr-FR"/>
+              <w:t>Installation de l’application</w:t>
+            </w:r>
+            <w:r>
+              <w:rPr>
+                <w:noProof/>
+                <w:webHidden/>
               </w:rPr>
               <w:tab/>
             </w:r>
             <w:r>
               <w:rPr>
-                <w:rStyle w:val="Lienhypertexte"/>
-                <w:noProof/>
-              </w:rPr>
-              <w:t>Installation de l’application</w:t>
-            </w:r>
-            <w:r>
-              <w:rPr>
-                <w:noProof/>
-                <w:webHidden/>
-              </w:rPr>
-              <w:tab/>
-            </w:r>
-            <w:r>
-              <w:rPr>
                 <w:noProof/>
                 <w:webHidden/>
               </w:rPr>
@@ -559,7 +536,7 @@
                 <w:noProof/>
                 <w:webHidden/>
               </w:rPr>
-              <w:instrText xml:space="preserve"> PAGEREF _Toc505187599 \h </w:instrText>
+              <w:instrText xml:space="preserve"> PAGEREF _Toc505193454 \h </w:instrText>
             </w:r>
             <w:r>
               <w:rPr>
@@ -594,45 +571,32 @@
           <w:pPr>
             <w:pStyle w:val="TM1"/>
             <w:tabs>
-              <w:tab w:val="left" w:pos="660"/>
               <w:tab w:val="right" w:leader="dot" w:pos="9062"/>
             </w:tabs>
             <w:rPr>
               <w:noProof/>
+              <w:sz w:val="22"/>
+              <w:szCs w:val="22"/>
               <w:lang w:eastAsia="fr-FR"/>
             </w:rPr>
           </w:pPr>
-          <w:hyperlink w:anchor="_Toc505187600" w:history="1">
+          <w:hyperlink w:anchor="_Toc505193455" w:history="1">
             <w:r>
               <w:rPr>
                 <w:rStyle w:val="Lienhypertexte"/>
                 <w:noProof/>
               </w:rPr>
-              <w:t>IV.</w:t>
-            </w:r>
-            <w:r>
-              <w:rPr>
-                <w:noProof/>
-                <w:lang w:eastAsia="fr-FR"/>
+              <w:t>Dénormalisation &amp; Transformation</w:t>
+            </w:r>
+            <w:r>
+              <w:rPr>
+                <w:noProof/>
+                <w:webHidden/>
               </w:rPr>
               <w:tab/>
             </w:r>
             <w:r>
               <w:rPr>
-                <w:rStyle w:val="Lienhypertexte"/>
-                <w:noProof/>
-              </w:rPr>
-              <w:t>Dénormalisation &amp; Transformation</w:t>
-            </w:r>
-            <w:r>
-              <w:rPr>
-                <w:noProof/>
-                <w:webHidden/>
-              </w:rPr>
-              <w:tab/>
-            </w:r>
-            <w:r>
-              <w:rPr>
                 <w:noProof/>
                 <w:webHidden/>
               </w:rPr>
@@ -643,7 +607,7 @@
                 <w:noProof/>
                 <w:webHidden/>
               </w:rPr>
-              <w:instrText xml:space="preserve"> PAGEREF _Toc505187600 \h </w:instrText>
+              <w:instrText xml:space="preserve"> PAGEREF _Toc505193455 \h </w:instrText>
             </w:r>
             <w:r>
               <w:rPr>
@@ -678,45 +642,32 @@
           <w:pPr>
             <w:pStyle w:val="TM1"/>
             <w:tabs>
-              <w:tab w:val="left" w:pos="440"/>
               <w:tab w:val="right" w:leader="dot" w:pos="9062"/>
             </w:tabs>
             <w:rPr>
               <w:noProof/>
+              <w:sz w:val="22"/>
+              <w:szCs w:val="22"/>
               <w:lang w:eastAsia="fr-FR"/>
             </w:rPr>
           </w:pPr>
-          <w:hyperlink w:anchor="_Toc505187601" w:history="1">
+          <w:hyperlink w:anchor="_Toc505193456" w:history="1">
             <w:r>
               <w:rPr>
                 <w:rStyle w:val="Lienhypertexte"/>
                 <w:noProof/>
               </w:rPr>
-              <w:t>V.</w:t>
-            </w:r>
-            <w:r>
-              <w:rPr>
-                <w:noProof/>
-                <w:lang w:eastAsia="fr-FR"/>
+              <w:t>Le format final</w:t>
+            </w:r>
+            <w:r>
+              <w:rPr>
+                <w:noProof/>
+                <w:webHidden/>
               </w:rPr>
               <w:tab/>
             </w:r>
             <w:r>
               <w:rPr>
-                <w:rStyle w:val="Lienhypertexte"/>
-                <w:noProof/>
-              </w:rPr>
-              <w:t>Le format final</w:t>
-            </w:r>
-            <w:r>
-              <w:rPr>
-                <w:noProof/>
-                <w:webHidden/>
-              </w:rPr>
-              <w:tab/>
-            </w:r>
-            <w:r>
-              <w:rPr>
                 <w:noProof/>
                 <w:webHidden/>
               </w:rPr>
@@ -727,7 +678,7 @@
                 <w:noProof/>
                 <w:webHidden/>
               </w:rPr>
-              <w:instrText xml:space="preserve"> PAGEREF _Toc505187601 \h </w:instrText>
+              <w:instrText xml:space="preserve"> PAGEREF _Toc505193456 \h </w:instrText>
             </w:r>
             <w:r>
               <w:rPr>
@@ -762,45 +713,32 @@
           <w:pPr>
             <w:pStyle w:val="TM1"/>
             <w:tabs>
-              <w:tab w:val="left" w:pos="660"/>
               <w:tab w:val="right" w:leader="dot" w:pos="9062"/>
             </w:tabs>
             <w:rPr>
               <w:noProof/>
+              <w:sz w:val="22"/>
+              <w:szCs w:val="22"/>
               <w:lang w:eastAsia="fr-FR"/>
             </w:rPr>
           </w:pPr>
-          <w:hyperlink w:anchor="_Toc505187602" w:history="1">
+          <w:hyperlink w:anchor="_Toc505193457" w:history="1">
             <w:r>
               <w:rPr>
                 <w:rStyle w:val="Lienhypertexte"/>
                 <w:noProof/>
               </w:rPr>
-              <w:t>VI.</w:t>
-            </w:r>
-            <w:r>
-              <w:rPr>
-                <w:noProof/>
-                <w:lang w:eastAsia="fr-FR"/>
+              <w:t>Interrogations de la base</w:t>
+            </w:r>
+            <w:r>
+              <w:rPr>
+                <w:noProof/>
+                <w:webHidden/>
               </w:rPr>
               <w:tab/>
             </w:r>
             <w:r>
               <w:rPr>
-                <w:rStyle w:val="Lienhypertexte"/>
-                <w:noProof/>
-              </w:rPr>
-              <w:t>Interrogations de la base</w:t>
-            </w:r>
-            <w:r>
-              <w:rPr>
-                <w:noProof/>
-                <w:webHidden/>
-              </w:rPr>
-              <w:tab/>
-            </w:r>
-            <w:r>
-              <w:rPr>
                 <w:noProof/>
                 <w:webHidden/>
               </w:rPr>
@@ -811,7 +749,7 @@
                 <w:noProof/>
                 <w:webHidden/>
               </w:rPr>
-              <w:instrText xml:space="preserve"> PAGEREF _Toc505187602 \h </w:instrText>
+              <w:instrText xml:space="preserve"> PAGEREF _Toc505193457 \h </w:instrText>
             </w:r>
             <w:r>
               <w:rPr>
@@ -846,45 +784,32 @@
           <w:pPr>
             <w:pStyle w:val="TM1"/>
             <w:tabs>
-              <w:tab w:val="left" w:pos="660"/>
               <w:tab w:val="right" w:leader="dot" w:pos="9062"/>
             </w:tabs>
             <w:rPr>
               <w:noProof/>
+              <w:sz w:val="22"/>
+              <w:szCs w:val="22"/>
               <w:lang w:eastAsia="fr-FR"/>
             </w:rPr>
           </w:pPr>
-          <w:hyperlink w:anchor="_Toc505187603" w:history="1">
+          <w:hyperlink w:anchor="_Toc505193458" w:history="1">
             <w:r>
               <w:rPr>
                 <w:rStyle w:val="Lienhypertexte"/>
                 <w:noProof/>
               </w:rPr>
-              <w:t>VII.</w:t>
-            </w:r>
-            <w:r>
-              <w:rPr>
-                <w:noProof/>
-                <w:lang w:eastAsia="fr-FR"/>
+              <w:t>Vues</w:t>
+            </w:r>
+            <w:r>
+              <w:rPr>
+                <w:noProof/>
+                <w:webHidden/>
               </w:rPr>
               <w:tab/>
             </w:r>
             <w:r>
               <w:rPr>
-                <w:rStyle w:val="Lienhypertexte"/>
-                <w:noProof/>
-              </w:rPr>
-              <w:t>Vues</w:t>
-            </w:r>
-            <w:r>
-              <w:rPr>
-                <w:noProof/>
-                <w:webHidden/>
-              </w:rPr>
-              <w:tab/>
-            </w:r>
-            <w:r>
-              <w:rPr>
                 <w:noProof/>
                 <w:webHidden/>
               </w:rPr>
@@ -895,7 +820,7 @@
                 <w:noProof/>
                 <w:webHidden/>
               </w:rPr>
-              <w:instrText xml:space="preserve"> PAGEREF _Toc505187603 \h </w:instrText>
+              <w:instrText xml:space="preserve"> PAGEREF _Toc505193458 \h </w:instrText>
             </w:r>
             <w:r>
               <w:rPr>
@@ -934,10 +859,12 @@
             </w:tabs>
             <w:rPr>
               <w:noProof/>
+              <w:sz w:val="22"/>
+              <w:szCs w:val="22"/>
               <w:lang w:eastAsia="fr-FR"/>
             </w:rPr>
           </w:pPr>
-          <w:hyperlink w:anchor="_Toc505187604" w:history="1">
+          <w:hyperlink w:anchor="_Toc505193459" w:history="1">
             <w:r>
               <w:rPr>
                 <w:rStyle w:val="Lienhypertexte"/>
@@ -964,7 +891,7 @@
                 <w:noProof/>
                 <w:webHidden/>
               </w:rPr>
-              <w:instrText xml:space="preserve"> PAGEREF _Toc505187604 \h </w:instrText>
+              <w:instrText xml:space="preserve"> PAGEREF _Toc505193459 \h </w:instrText>
             </w:r>
             <w:r>
               <w:rPr>
@@ -1003,10 +930,12 @@
             </w:tabs>
             <w:rPr>
               <w:noProof/>
+              <w:sz w:val="22"/>
+              <w:szCs w:val="22"/>
               <w:lang w:eastAsia="fr-FR"/>
             </w:rPr>
           </w:pPr>
-          <w:hyperlink w:anchor="_Toc505187605" w:history="1">
+          <w:hyperlink w:anchor="_Toc505193460" w:history="1">
             <w:r>
               <w:rPr>
                 <w:rStyle w:val="Lienhypertexte"/>
@@ -1033,7 +962,7 @@
                 <w:noProof/>
                 <w:webHidden/>
               </w:rPr>
-              <w:instrText xml:space="preserve"> PAGEREF _Toc505187605 \h </w:instrText>
+              <w:instrText xml:space="preserve"> PAGEREF _Toc505193460 \h </w:instrText>
             </w:r>
             <w:r>
               <w:rPr>
@@ -1072,10 +1001,12 @@
             </w:tabs>
             <w:rPr>
               <w:noProof/>
+              <w:sz w:val="22"/>
+              <w:szCs w:val="22"/>
               <w:lang w:eastAsia="fr-FR"/>
             </w:rPr>
           </w:pPr>
-          <w:hyperlink w:anchor="_Toc505187606" w:history="1">
+          <w:hyperlink w:anchor="_Toc505193461" w:history="1">
             <w:r>
               <w:rPr>
                 <w:rStyle w:val="Lienhypertexte"/>
@@ -1102,7 +1033,7 @@
                 <w:noProof/>
                 <w:webHidden/>
               </w:rPr>
-              <w:instrText xml:space="preserve"> PAGEREF _Toc505187606 \h </w:instrText>
+              <w:instrText xml:space="preserve"> PAGEREF _Toc505193461 \h </w:instrText>
             </w:r>
             <w:r>
               <w:rPr>
@@ -1141,10 +1072,12 @@
             </w:tabs>
             <w:rPr>
               <w:noProof/>
+              <w:sz w:val="22"/>
+              <w:szCs w:val="22"/>
               <w:lang w:eastAsia="fr-FR"/>
             </w:rPr>
           </w:pPr>
-          <w:hyperlink w:anchor="_Toc505187607" w:history="1">
+          <w:hyperlink w:anchor="_Toc505193462" w:history="1">
             <w:r>
               <w:rPr>
                 <w:rStyle w:val="Lienhypertexte"/>
@@ -1171,7 +1104,7 @@
                 <w:noProof/>
                 <w:webHidden/>
               </w:rPr>
-              <w:instrText xml:space="preserve"> PAGEREF _Toc505187607 \h </w:instrText>
+              <w:instrText xml:space="preserve"> PAGEREF _Toc505193462 \h </w:instrText>
             </w:r>
             <w:r>
               <w:rPr>
@@ -1191,7 +1124,7 @@
                 <w:noProof/>
                 <w:webHidden/>
               </w:rPr>
-              <w:t>6</w:t>
+              <w:t>7</w:t>
             </w:r>
             <w:r>
               <w:rPr>
@@ -1210,10 +1143,12 @@
             </w:tabs>
             <w:rPr>
               <w:noProof/>
+              <w:sz w:val="22"/>
+              <w:szCs w:val="22"/>
               <w:lang w:eastAsia="fr-FR"/>
             </w:rPr>
           </w:pPr>
-          <w:hyperlink w:anchor="_Toc505187608" w:history="1">
+          <w:hyperlink w:anchor="_Toc505193463" w:history="1">
             <w:r>
               <w:rPr>
                 <w:rStyle w:val="Lienhypertexte"/>
@@ -1240,7 +1175,7 @@
                 <w:noProof/>
                 <w:webHidden/>
               </w:rPr>
-              <w:instrText xml:space="preserve"> PAGEREF _Toc505187608 \h </w:instrText>
+              <w:instrText xml:space="preserve"> PAGEREF _Toc505193463 \h </w:instrText>
             </w:r>
             <w:r>
               <w:rPr>
@@ -1279,10 +1214,12 @@
             </w:tabs>
             <w:rPr>
               <w:noProof/>
+              <w:sz w:val="22"/>
+              <w:szCs w:val="22"/>
               <w:lang w:eastAsia="fr-FR"/>
             </w:rPr>
           </w:pPr>
-          <w:hyperlink w:anchor="_Toc505187609" w:history="1">
+          <w:hyperlink w:anchor="_Toc505193464" w:history="1">
             <w:r>
               <w:rPr>
                 <w:rStyle w:val="Lienhypertexte"/>
@@ -1309,7 +1246,7 @@
                 <w:noProof/>
                 <w:webHidden/>
               </w:rPr>
-              <w:instrText xml:space="preserve"> PAGEREF _Toc505187609 \h </w:instrText>
+              <w:instrText xml:space="preserve"> PAGEREF _Toc505193464 \h </w:instrText>
             </w:r>
             <w:r>
               <w:rPr>
@@ -1348,16 +1285,18 @@
             </w:tabs>
             <w:rPr>
               <w:noProof/>
+              <w:sz w:val="22"/>
+              <w:szCs w:val="22"/>
               <w:lang w:eastAsia="fr-FR"/>
             </w:rPr>
           </w:pPr>
-          <w:hyperlink w:anchor="_Toc505187610" w:history="1">
+          <w:hyperlink w:anchor="_Toc505193465" w:history="1">
             <w:r>
               <w:rPr>
                 <w:rStyle w:val="Lienhypertexte"/>
                 <w:noProof/>
               </w:rPr>
-              <w:t>Etape 5 : Test de la tolérance aux pannes, désactivation du port 27018, observation des status</w:t>
+              <w:t>Etape 5 : Test de la tolérance aux pannes</w:t>
             </w:r>
             <w:r>
               <w:rPr>
@@ -1378,7 +1317,7 @@
                 <w:noProof/>
                 <w:webHidden/>
               </w:rPr>
-              <w:instrText xml:space="preserve"> PAGEREF _Toc505187610 \h </w:instrText>
+              <w:instrText xml:space="preserve"> PAGEREF _Toc505193465 \h </w:instrText>
             </w:r>
             <w:r>
               <w:rPr>
@@ -1417,10 +1356,12 @@
             </w:tabs>
             <w:rPr>
               <w:noProof/>
+              <w:sz w:val="22"/>
+              <w:szCs w:val="22"/>
               <w:lang w:eastAsia="fr-FR"/>
             </w:rPr>
           </w:pPr>
-          <w:hyperlink w:anchor="_Toc505187611" w:history="1">
+          <w:hyperlink w:anchor="_Toc505193466" w:history="1">
             <w:r>
               <w:rPr>
                 <w:rStyle w:val="Lienhypertexte"/>
@@ -1447,7 +1388,7 @@
                 <w:noProof/>
                 <w:webHidden/>
               </w:rPr>
-              <w:instrText xml:space="preserve"> PAGEREF _Toc505187611 \h </w:instrText>
+              <w:instrText xml:space="preserve"> PAGEREF _Toc505193466 \h </w:instrText>
             </w:r>
             <w:r>
               <w:rPr>
@@ -1486,10 +1427,12 @@
             </w:tabs>
             <w:rPr>
               <w:noProof/>
+              <w:sz w:val="22"/>
+              <w:szCs w:val="22"/>
               <w:lang w:eastAsia="fr-FR"/>
             </w:rPr>
           </w:pPr>
-          <w:hyperlink w:anchor="_Toc505187612" w:history="1">
+          <w:hyperlink w:anchor="_Toc505193467" w:history="1">
             <w:r>
               <w:rPr>
                 <w:rStyle w:val="Lienhypertexte"/>
@@ -1516,7 +1459,7 @@
                 <w:noProof/>
                 <w:webHidden/>
               </w:rPr>
-              <w:instrText xml:space="preserve"> PAGEREF _Toc505187612 \h </w:instrText>
+              <w:instrText xml:space="preserve"> PAGEREF _Toc505193467 \h </w:instrText>
             </w:r>
             <w:r>
               <w:rPr>
@@ -1555,10 +1498,12 @@
             </w:tabs>
             <w:rPr>
               <w:noProof/>
+              <w:sz w:val="22"/>
+              <w:szCs w:val="22"/>
               <w:lang w:eastAsia="fr-FR"/>
             </w:rPr>
           </w:pPr>
-          <w:hyperlink w:anchor="_Toc505187613" w:history="1">
+          <w:hyperlink w:anchor="_Toc505193468" w:history="1">
             <w:r>
               <w:rPr>
                 <w:rStyle w:val="Lienhypertexte"/>
@@ -1585,7 +1530,7 @@
                 <w:noProof/>
                 <w:webHidden/>
               </w:rPr>
-              <w:instrText xml:space="preserve"> PAGEREF _Toc505187613 \h </w:instrText>
+              <w:instrText xml:space="preserve"> PAGEREF _Toc505193468 \h </w:instrText>
             </w:r>
             <w:r>
               <w:rPr>
@@ -1624,16 +1569,18 @@
             </w:tabs>
             <w:rPr>
               <w:noProof/>
+              <w:sz w:val="22"/>
+              <w:szCs w:val="22"/>
               <w:lang w:eastAsia="fr-FR"/>
             </w:rPr>
           </w:pPr>
-          <w:hyperlink w:anchor="_Toc505187614" w:history="1">
+          <w:hyperlink w:anchor="_Toc505193469" w:history="1">
             <w:r>
               <w:rPr>
                 <w:rStyle w:val="Lienhypertexte"/>
                 <w:noProof/>
               </w:rPr>
-              <w:t>Etape 1 création des répertoires de configuration</w:t>
+              <w:t>Etape 1 : création des répertoires de configuration et shards</w:t>
             </w:r>
             <w:r>
               <w:rPr>
@@ -1654,7 +1601,7 @@
                 <w:noProof/>
                 <w:webHidden/>
               </w:rPr>
-              <w:instrText xml:space="preserve"> PAGEREF _Toc505187614 \h </w:instrText>
+              <w:instrText xml:space="preserve"> PAGEREF _Toc505193469 \h </w:instrText>
             </w:r>
             <w:r>
               <w:rPr>
@@ -1693,10 +1640,12 @@
             </w:tabs>
             <w:rPr>
               <w:noProof/>
+              <w:sz w:val="22"/>
+              <w:szCs w:val="22"/>
               <w:lang w:eastAsia="fr-FR"/>
             </w:rPr>
           </w:pPr>
-          <w:hyperlink w:anchor="_Toc505187615" w:history="1">
+          <w:hyperlink w:anchor="_Toc505193470" w:history="1">
             <w:r>
               <w:rPr>
                 <w:rStyle w:val="Lienhypertexte"/>
@@ -1723,7 +1672,7 @@
                 <w:noProof/>
                 <w:webHidden/>
               </w:rPr>
-              <w:instrText xml:space="preserve"> PAGEREF _Toc505187615 \h </w:instrText>
+              <w:instrText xml:space="preserve"> PAGEREF _Toc505193470 \h </w:instrText>
             </w:r>
             <w:r>
               <w:rPr>
@@ -1744,6 +1693,77 @@
                 <w:webHidden/>
               </w:rPr>
               <w:t>10</w:t>
+            </w:r>
+            <w:r>
+              <w:rPr>
+                <w:noProof/>
+                <w:webHidden/>
+              </w:rPr>
+              <w:fldChar w:fldCharType="end"/>
+            </w:r>
+          </w:hyperlink>
+        </w:p>
+        <w:p>
+          <w:pPr>
+            <w:pStyle w:val="TM2"/>
+            <w:tabs>
+              <w:tab w:val="right" w:leader="dot" w:pos="9062"/>
+            </w:tabs>
+            <w:rPr>
+              <w:noProof/>
+              <w:sz w:val="22"/>
+              <w:szCs w:val="22"/>
+              <w:lang w:eastAsia="fr-FR"/>
+            </w:rPr>
+          </w:pPr>
+          <w:hyperlink w:anchor="_Toc505193471" w:history="1">
+            <w:r>
+              <w:rPr>
+                <w:rStyle w:val="Lienhypertexte"/>
+                <w:noProof/>
+              </w:rPr>
+              <w:t>Aperçu de l’application :</w:t>
+            </w:r>
+            <w:r>
+              <w:rPr>
+                <w:noProof/>
+                <w:webHidden/>
+              </w:rPr>
+              <w:tab/>
+            </w:r>
+            <w:r>
+              <w:rPr>
+                <w:noProof/>
+                <w:webHidden/>
+              </w:rPr>
+              <w:fldChar w:fldCharType="begin"/>
+            </w:r>
+            <w:r>
+              <w:rPr>
+                <w:noProof/>
+                <w:webHidden/>
+              </w:rPr>
+              <w:instrText xml:space="preserve"> PAGEREF _Toc505193471 \h </w:instrText>
+            </w:r>
+            <w:r>
+              <w:rPr>
+                <w:noProof/>
+                <w:webHidden/>
+              </w:rPr>
+            </w:r>
+            <w:r>
+              <w:rPr>
+                <w:noProof/>
+                <w:webHidden/>
+              </w:rPr>
+              <w:fldChar w:fldCharType="separate"/>
+            </w:r>
+            <w:r>
+              <w:rPr>
+                <w:noProof/>
+                <w:webHidden/>
+              </w:rPr>
+              <w:t>12</w:t>
             </w:r>
             <w:r>
               <w:rPr>
@@ -1770,7 +1790,7 @@
       <w:pPr>
         <w:pStyle w:val="Titre1"/>
       </w:pPr>
-      <w:bookmarkStart w:id="1" w:name="_Toc505187598"/>
+      <w:bookmarkStart w:id="1" w:name="_Toc505193453"/>
       <w:r>
         <w:lastRenderedPageBreak/>
         <w:t>Le Jeu de données</w:t>
@@ -1792,8 +1812,13 @@
         <w:t xml:space="preserve"> en rapport avec le Football. C’est </w:t>
       </w:r>
       <w:r>
-        <w:t>un dataset</w:t>
-      </w:r>
+        <w:t xml:space="preserve">un </w:t>
+      </w:r>
+      <w:proofErr w:type="spellStart"/>
+      <w:r>
+        <w:t>dataset</w:t>
+      </w:r>
+      <w:proofErr w:type="spellEnd"/>
       <w:r>
         <w:t xml:space="preserve"> contenant </w:t>
       </w:r>
@@ -2076,7 +2101,7 @@
       <w:pPr>
         <w:pStyle w:val="Titre1"/>
       </w:pPr>
-      <w:bookmarkStart w:id="2" w:name="_Toc505187599"/>
+      <w:bookmarkStart w:id="2" w:name="_Toc505193454"/>
       <w:r>
         <w:t>Installation de l’application</w:t>
       </w:r>
@@ -2095,7 +2120,7 @@
       <w:pPr>
         <w:pStyle w:val="Titre1"/>
       </w:pPr>
-      <w:bookmarkStart w:id="3" w:name="_Toc505187600"/>
+      <w:bookmarkStart w:id="3" w:name="_Toc505193455"/>
       <w:r>
         <w:t>Dénormalisation &amp; Transformation</w:t>
       </w:r>
@@ -2122,12 +2147,36 @@
         <w:t>l’</w:t>
       </w:r>
       <w:r>
-        <w:t>obtenir sous format Json. Plusieurs étapes sont requises avant d’arriver à cette fin.</w:t>
+        <w:t xml:space="preserve">obtenir sous format </w:t>
+      </w:r>
+      <w:proofErr w:type="spellStart"/>
+      <w:r>
+        <w:t>Json</w:t>
+      </w:r>
+      <w:proofErr w:type="spellEnd"/>
+      <w:r>
+        <w:t>. Plusieurs étapes sont requises avant d’arriver à cette fin.</w:t>
       </w:r>
     </w:p>
     <w:p>
       <w:r>
-        <w:t xml:space="preserve">En téléchargeant le dataset, nous obtenons un fichier sql. Nous installons alors les données sur MySQL. </w:t>
+        <w:t xml:space="preserve">En téléchargeant le </w:t>
+      </w:r>
+      <w:proofErr w:type="spellStart"/>
+      <w:r>
+        <w:t>dataset</w:t>
+      </w:r>
+      <w:proofErr w:type="spellEnd"/>
+      <w:r>
+        <w:t xml:space="preserve">, nous obtenons un fichier </w:t>
+      </w:r>
+      <w:proofErr w:type="spellStart"/>
+      <w:r>
+        <w:t>sql</w:t>
+      </w:r>
+      <w:proofErr w:type="spellEnd"/>
+      <w:r>
+        <w:t xml:space="preserve">. Nous installons alors les données sur MySQL. </w:t>
       </w:r>
     </w:p>
     <w:p>
@@ -2140,10 +2189,26 @@
     </w:p>
     <w:p>
       <w:r>
-        <w:t>Nous avons ensuite développé un code en Python qui transforme chaque fichier CSV en une suite de documents Json.</w:t>
-      </w:r>
-      <w:r>
-        <w:t xml:space="preserve"> Ces documents étant dits « plats », ils ne sont pas adaptés à MongoBD. Nous avons alors agrégé ces documents grâce à un autre code Python.</w:t>
+        <w:t xml:space="preserve">Nous avons ensuite développé un code en Python qui transforme chaque fichier CSV en une suite de documents </w:t>
+      </w:r>
+      <w:proofErr w:type="spellStart"/>
+      <w:r>
+        <w:t>Json</w:t>
+      </w:r>
+      <w:proofErr w:type="spellEnd"/>
+      <w:r>
+        <w:t>.</w:t>
+      </w:r>
+      <w:r>
+        <w:t xml:space="preserve"> Ces documents étant dits « plats », ils ne sont pas adaptés à </w:t>
+      </w:r>
+      <w:proofErr w:type="spellStart"/>
+      <w:r>
+        <w:t>MongoBD</w:t>
+      </w:r>
+      <w:proofErr w:type="spellEnd"/>
+      <w:r>
+        <w:t>. Nous avons alors agrégé ces documents grâce à un autre code Python.</w:t>
       </w:r>
     </w:p>
     <w:p>
@@ -2211,7 +2276,15 @@
         </w:numPr>
       </w:pPr>
       <w:r>
-        <w:t>Le code R dans le dossier transform/</w:t>
+        <w:t xml:space="preserve">Le code R dans le dossier </w:t>
+      </w:r>
+      <w:proofErr w:type="spellStart"/>
+      <w:r>
+        <w:t>transform</w:t>
+      </w:r>
+      <w:proofErr w:type="spellEnd"/>
+      <w:r>
+        <w:t>/</w:t>
       </w:r>
       <w:r>
         <w:t>1_SQLtoCSV</w:t>
@@ -2262,7 +2335,15 @@
         <w:t>cript</w:t>
       </w:r>
       <w:r>
-        <w:t xml:space="preserve"> dans transform/</w:t>
+        <w:t xml:space="preserve"> dans </w:t>
+      </w:r>
+      <w:proofErr w:type="spellStart"/>
+      <w:r>
+        <w:t>transform</w:t>
+      </w:r>
+      <w:proofErr w:type="spellEnd"/>
+      <w:r>
+        <w:t>/</w:t>
       </w:r>
       <w:r>
         <w:t>3_ActionsExtended.js</w:t>
@@ -2270,8 +2351,13 @@
       <w:r>
         <w:t xml:space="preserve"> et </w:t>
       </w:r>
-      <w:r>
-        <w:t>transform/</w:t>
+      <w:proofErr w:type="spellStart"/>
+      <w:r>
+        <w:t>transform</w:t>
+      </w:r>
+      <w:proofErr w:type="spellEnd"/>
+      <w:r>
+        <w:t>/</w:t>
       </w:r>
       <w:r>
         <w:t>3_MatchesExtended.js</w:t>
@@ -2281,7 +2367,7 @@
       <w:pPr>
         <w:pStyle w:val="Titre1"/>
       </w:pPr>
-      <w:bookmarkStart w:id="4" w:name="_Toc505187601"/>
+      <w:bookmarkStart w:id="4" w:name="_Toc505193456"/>
       <w:r>
         <w:t>Le format final</w:t>
       </w:r>
@@ -2563,7 +2649,19 @@
                 <w:highlight w:val="white"/>
                 <w:lang w:val="en-GB"/>
               </w:rPr>
-              <w:t>"_id"</w:t>
+              <w:t>"_id</w:t>
+            </w:r>
+            <w:proofErr w:type="gramStart"/>
+            <w:r>
+              <w:rPr>
+                <w:rFonts w:ascii="Consolas" w:hAnsi="Consolas" w:cs="Consolas"/>
+                <w:color w:val="808000"/>
+                <w:sz w:val="20"/>
+                <w:szCs w:val="20"/>
+                <w:highlight w:val="white"/>
+                <w:lang w:val="en-GB"/>
+              </w:rPr>
+              <w:t>"</w:t>
             </w:r>
             <w:r>
               <w:rPr>
@@ -2589,17 +2687,31 @@
               </w:rPr>
               <w:t>:</w:t>
             </w:r>
-            <w:r>
-              <w:rPr>
-                <w:rFonts w:ascii="Consolas" w:hAnsi="Consolas" w:cs="Consolas"/>
-                <w:color w:val="000000"/>
-                <w:sz w:val="20"/>
-                <w:szCs w:val="20"/>
-                <w:highlight w:val="white"/>
-                <w:lang w:val="en-GB"/>
-              </w:rPr>
-              <w:t xml:space="preserve"> ObjectId</w:t>
-            </w:r>
+            <w:proofErr w:type="gramEnd"/>
+            <w:r>
+              <w:rPr>
+                <w:rFonts w:ascii="Consolas" w:hAnsi="Consolas" w:cs="Consolas"/>
+                <w:color w:val="000000"/>
+                <w:sz w:val="20"/>
+                <w:szCs w:val="20"/>
+                <w:highlight w:val="white"/>
+                <w:lang w:val="en-GB"/>
+              </w:rPr>
+              <w:t xml:space="preserve"> </w:t>
+            </w:r>
+            <w:proofErr w:type="spellStart"/>
+            <w:r>
+              <w:rPr>
+                <w:rFonts w:ascii="Consolas" w:hAnsi="Consolas" w:cs="Consolas"/>
+                <w:color w:val="000000"/>
+                <w:sz w:val="20"/>
+                <w:szCs w:val="20"/>
+                <w:highlight w:val="white"/>
+                <w:lang w:val="en-GB"/>
+              </w:rPr>
+              <w:t>ObjectId</w:t>
+            </w:r>
+            <w:proofErr w:type="spellEnd"/>
             <w:r>
               <w:rPr>
                 <w:rFonts w:ascii="Consolas" w:hAnsi="Consolas" w:cs="Consolas"/>
@@ -2682,7 +2794,32 @@
                 <w:highlight w:val="white"/>
                 <w:lang w:val="en-GB"/>
               </w:rPr>
-              <w:t>"MatchID"</w:t>
+              <w:t>"</w:t>
+            </w:r>
+            <w:proofErr w:type="spellStart"/>
+            <w:r>
+              <w:rPr>
+                <w:rFonts w:ascii="Consolas" w:hAnsi="Consolas" w:cs="Consolas"/>
+                <w:color w:val="808000"/>
+                <w:sz w:val="20"/>
+                <w:szCs w:val="20"/>
+                <w:highlight w:val="white"/>
+                <w:lang w:val="en-GB"/>
+              </w:rPr>
+              <w:t>MatchID</w:t>
+            </w:r>
+            <w:proofErr w:type="spellEnd"/>
+            <w:proofErr w:type="gramStart"/>
+            <w:r>
+              <w:rPr>
+                <w:rFonts w:ascii="Consolas" w:hAnsi="Consolas" w:cs="Consolas"/>
+                <w:color w:val="808000"/>
+                <w:sz w:val="20"/>
+                <w:szCs w:val="20"/>
+                <w:highlight w:val="white"/>
+                <w:lang w:val="en-GB"/>
+              </w:rPr>
+              <w:t>"</w:t>
             </w:r>
             <w:r>
               <w:rPr>
@@ -2708,6 +2845,7 @@
               </w:rPr>
               <w:t>:</w:t>
             </w:r>
+            <w:proofErr w:type="gramEnd"/>
             <w:r>
               <w:rPr>
                 <w:rFonts w:ascii="Consolas" w:hAnsi="Consolas" w:cs="Consolas"/>
@@ -2788,7 +2926,19 @@
                 <w:highlight w:val="white"/>
                 <w:lang w:val="en-GB"/>
               </w:rPr>
-              <w:t>"Date"</w:t>
+              <w:t>"Date</w:t>
+            </w:r>
+            <w:proofErr w:type="gramStart"/>
+            <w:r>
+              <w:rPr>
+                <w:rFonts w:ascii="Consolas" w:hAnsi="Consolas" w:cs="Consolas"/>
+                <w:color w:val="808000"/>
+                <w:sz w:val="20"/>
+                <w:szCs w:val="20"/>
+                <w:highlight w:val="white"/>
+                <w:lang w:val="en-GB"/>
+              </w:rPr>
+              <w:t>"</w:t>
             </w:r>
             <w:r>
               <w:rPr>
@@ -2814,6 +2964,7 @@
               </w:rPr>
               <w:t>:</w:t>
             </w:r>
+            <w:proofErr w:type="gramEnd"/>
             <w:r>
               <w:rPr>
                 <w:rFonts w:ascii="Consolas" w:hAnsi="Consolas" w:cs="Consolas"/>
@@ -2894,7 +3045,32 @@
                 <w:highlight w:val="white"/>
                 <w:lang w:val="en-GB"/>
               </w:rPr>
-              <w:t>"TeamHome"</w:t>
+              <w:t>"</w:t>
+            </w:r>
+            <w:proofErr w:type="spellStart"/>
+            <w:r>
+              <w:rPr>
+                <w:rFonts w:ascii="Consolas" w:hAnsi="Consolas" w:cs="Consolas"/>
+                <w:color w:val="808000"/>
+                <w:sz w:val="20"/>
+                <w:szCs w:val="20"/>
+                <w:highlight w:val="white"/>
+                <w:lang w:val="en-GB"/>
+              </w:rPr>
+              <w:t>TeamHome</w:t>
+            </w:r>
+            <w:proofErr w:type="spellEnd"/>
+            <w:proofErr w:type="gramStart"/>
+            <w:r>
+              <w:rPr>
+                <w:rFonts w:ascii="Consolas" w:hAnsi="Consolas" w:cs="Consolas"/>
+                <w:color w:val="808000"/>
+                <w:sz w:val="20"/>
+                <w:szCs w:val="20"/>
+                <w:highlight w:val="white"/>
+                <w:lang w:val="en-GB"/>
+              </w:rPr>
+              <w:t>"</w:t>
             </w:r>
             <w:r>
               <w:rPr>
@@ -2920,6 +3096,7 @@
               </w:rPr>
               <w:t>:</w:t>
             </w:r>
+            <w:proofErr w:type="gramEnd"/>
             <w:r>
               <w:rPr>
                 <w:rFonts w:ascii="Consolas" w:hAnsi="Consolas" w:cs="Consolas"/>
@@ -2978,7 +3155,32 @@
                 <w:highlight w:val="white"/>
                 <w:lang w:val="en-GB"/>
               </w:rPr>
-              <w:t>"TeamID"</w:t>
+              <w:t>"</w:t>
+            </w:r>
+            <w:proofErr w:type="spellStart"/>
+            <w:r>
+              <w:rPr>
+                <w:rFonts w:ascii="Consolas" w:hAnsi="Consolas" w:cs="Consolas"/>
+                <w:color w:val="808000"/>
+                <w:sz w:val="20"/>
+                <w:szCs w:val="20"/>
+                <w:highlight w:val="white"/>
+                <w:lang w:val="en-GB"/>
+              </w:rPr>
+              <w:t>TeamID</w:t>
+            </w:r>
+            <w:proofErr w:type="spellEnd"/>
+            <w:proofErr w:type="gramStart"/>
+            <w:r>
+              <w:rPr>
+                <w:rFonts w:ascii="Consolas" w:hAnsi="Consolas" w:cs="Consolas"/>
+                <w:color w:val="808000"/>
+                <w:sz w:val="20"/>
+                <w:szCs w:val="20"/>
+                <w:highlight w:val="white"/>
+                <w:lang w:val="en-GB"/>
+              </w:rPr>
+              <w:t>"</w:t>
             </w:r>
             <w:r>
               <w:rPr>
@@ -3004,6 +3206,7 @@
               </w:rPr>
               <w:t>:</w:t>
             </w:r>
+            <w:proofErr w:type="gramEnd"/>
             <w:r>
               <w:rPr>
                 <w:rFonts w:ascii="Consolas" w:hAnsi="Consolas" w:cs="Consolas"/>
@@ -3084,7 +3287,19 @@
                 <w:highlight w:val="white"/>
                 <w:lang w:val="en-GB"/>
               </w:rPr>
-              <w:t>"Name"</w:t>
+              <w:t>"Name</w:t>
+            </w:r>
+            <w:proofErr w:type="gramStart"/>
+            <w:r>
+              <w:rPr>
+                <w:rFonts w:ascii="Consolas" w:hAnsi="Consolas" w:cs="Consolas"/>
+                <w:color w:val="808000"/>
+                <w:sz w:val="20"/>
+                <w:szCs w:val="20"/>
+                <w:highlight w:val="white"/>
+                <w:lang w:val="en-GB"/>
+              </w:rPr>
+              <w:t>"</w:t>
             </w:r>
             <w:r>
               <w:rPr>
@@ -3110,6 +3325,7 @@
               </w:rPr>
               <w:t>:</w:t>
             </w:r>
+            <w:proofErr w:type="gramEnd"/>
             <w:r>
               <w:rPr>
                 <w:rFonts w:ascii="Consolas" w:hAnsi="Consolas" w:cs="Consolas"/>
@@ -3190,7 +3406,32 @@
                 <w:highlight w:val="white"/>
                 <w:lang w:val="en-GB"/>
               </w:rPr>
-              <w:t>"TeamHomeFormation"</w:t>
+              <w:t>"</w:t>
+            </w:r>
+            <w:proofErr w:type="spellStart"/>
+            <w:r>
+              <w:rPr>
+                <w:rFonts w:ascii="Consolas" w:hAnsi="Consolas" w:cs="Consolas"/>
+                <w:color w:val="808000"/>
+                <w:sz w:val="20"/>
+                <w:szCs w:val="20"/>
+                <w:highlight w:val="white"/>
+                <w:lang w:val="en-GB"/>
+              </w:rPr>
+              <w:t>TeamHomeFormation</w:t>
+            </w:r>
+            <w:proofErr w:type="spellEnd"/>
+            <w:proofErr w:type="gramStart"/>
+            <w:r>
+              <w:rPr>
+                <w:rFonts w:ascii="Consolas" w:hAnsi="Consolas" w:cs="Consolas"/>
+                <w:color w:val="808000"/>
+                <w:sz w:val="20"/>
+                <w:szCs w:val="20"/>
+                <w:highlight w:val="white"/>
+                <w:lang w:val="en-GB"/>
+              </w:rPr>
+              <w:t>"</w:t>
             </w:r>
             <w:r>
               <w:rPr>
@@ -3216,6 +3457,7 @@
               </w:rPr>
               <w:t>:</w:t>
             </w:r>
+            <w:proofErr w:type="gramEnd"/>
             <w:r>
               <w:rPr>
                 <w:rFonts w:ascii="Consolas" w:hAnsi="Consolas" w:cs="Consolas"/>
@@ -3296,7 +3538,32 @@
                 <w:highlight w:val="white"/>
                 <w:lang w:val="en-GB"/>
               </w:rPr>
-              <w:t>"ResultOfTeamHome"</w:t>
+              <w:t>"</w:t>
+            </w:r>
+            <w:proofErr w:type="spellStart"/>
+            <w:r>
+              <w:rPr>
+                <w:rFonts w:ascii="Consolas" w:hAnsi="Consolas" w:cs="Consolas"/>
+                <w:color w:val="808000"/>
+                <w:sz w:val="20"/>
+                <w:szCs w:val="20"/>
+                <w:highlight w:val="white"/>
+                <w:lang w:val="en-GB"/>
+              </w:rPr>
+              <w:t>ResultOfTeamHome</w:t>
+            </w:r>
+            <w:proofErr w:type="spellEnd"/>
+            <w:proofErr w:type="gramStart"/>
+            <w:r>
+              <w:rPr>
+                <w:rFonts w:ascii="Consolas" w:hAnsi="Consolas" w:cs="Consolas"/>
+                <w:color w:val="808000"/>
+                <w:sz w:val="20"/>
+                <w:szCs w:val="20"/>
+                <w:highlight w:val="white"/>
+                <w:lang w:val="en-GB"/>
+              </w:rPr>
+              <w:t>"</w:t>
             </w:r>
             <w:r>
               <w:rPr>
@@ -3322,17 +3589,31 @@
               </w:rPr>
               <w:t>:</w:t>
             </w:r>
-            <w:r>
-              <w:rPr>
-                <w:rFonts w:ascii="Consolas" w:hAnsi="Consolas" w:cs="Consolas"/>
-                <w:color w:val="000000"/>
-                <w:sz w:val="20"/>
-                <w:szCs w:val="20"/>
-                <w:highlight w:val="white"/>
-                <w:lang w:val="en-GB"/>
-              </w:rPr>
-              <w:t xml:space="preserve"> NumberInt</w:t>
-            </w:r>
+            <w:proofErr w:type="gramEnd"/>
+            <w:r>
+              <w:rPr>
+                <w:rFonts w:ascii="Consolas" w:hAnsi="Consolas" w:cs="Consolas"/>
+                <w:color w:val="000000"/>
+                <w:sz w:val="20"/>
+                <w:szCs w:val="20"/>
+                <w:highlight w:val="white"/>
+                <w:lang w:val="en-GB"/>
+              </w:rPr>
+              <w:t xml:space="preserve"> </w:t>
+            </w:r>
+            <w:proofErr w:type="spellStart"/>
+            <w:r>
+              <w:rPr>
+                <w:rFonts w:ascii="Consolas" w:hAnsi="Consolas" w:cs="Consolas"/>
+                <w:color w:val="000000"/>
+                <w:sz w:val="20"/>
+                <w:szCs w:val="20"/>
+                <w:highlight w:val="white"/>
+                <w:lang w:val="en-GB"/>
+              </w:rPr>
+              <w:t>NumberInt</w:t>
+            </w:r>
+            <w:proofErr w:type="spellEnd"/>
             <w:r>
               <w:rPr>
                 <w:rFonts w:ascii="Consolas" w:hAnsi="Consolas" w:cs="Consolas"/>
@@ -3453,7 +3734,32 @@
                 <w:highlight w:val="white"/>
                 <w:lang w:val="en-GB"/>
               </w:rPr>
-              <w:t>"TeamAway"</w:t>
+              <w:t>"</w:t>
+            </w:r>
+            <w:proofErr w:type="spellStart"/>
+            <w:r>
+              <w:rPr>
+                <w:rFonts w:ascii="Consolas" w:hAnsi="Consolas" w:cs="Consolas"/>
+                <w:color w:val="808000"/>
+                <w:sz w:val="20"/>
+                <w:szCs w:val="20"/>
+                <w:highlight w:val="white"/>
+                <w:lang w:val="en-GB"/>
+              </w:rPr>
+              <w:t>TeamAway</w:t>
+            </w:r>
+            <w:proofErr w:type="spellEnd"/>
+            <w:proofErr w:type="gramStart"/>
+            <w:r>
+              <w:rPr>
+                <w:rFonts w:ascii="Consolas" w:hAnsi="Consolas" w:cs="Consolas"/>
+                <w:color w:val="808000"/>
+                <w:sz w:val="20"/>
+                <w:szCs w:val="20"/>
+                <w:highlight w:val="white"/>
+                <w:lang w:val="en-GB"/>
+              </w:rPr>
+              <w:t>"</w:t>
             </w:r>
             <w:r>
               <w:rPr>
@@ -3479,6 +3785,7 @@
               </w:rPr>
               <w:t>:</w:t>
             </w:r>
+            <w:proofErr w:type="gramEnd"/>
             <w:r>
               <w:rPr>
                 <w:rFonts w:ascii="Consolas" w:hAnsi="Consolas" w:cs="Consolas"/>
@@ -3537,7 +3844,32 @@
                 <w:highlight w:val="white"/>
                 <w:lang w:val="en-GB"/>
               </w:rPr>
-              <w:t>"TeamID"</w:t>
+              <w:t>"</w:t>
+            </w:r>
+            <w:proofErr w:type="spellStart"/>
+            <w:r>
+              <w:rPr>
+                <w:rFonts w:ascii="Consolas" w:hAnsi="Consolas" w:cs="Consolas"/>
+                <w:color w:val="808000"/>
+                <w:sz w:val="20"/>
+                <w:szCs w:val="20"/>
+                <w:highlight w:val="white"/>
+                <w:lang w:val="en-GB"/>
+              </w:rPr>
+              <w:t>TeamID</w:t>
+            </w:r>
+            <w:proofErr w:type="spellEnd"/>
+            <w:proofErr w:type="gramStart"/>
+            <w:r>
+              <w:rPr>
+                <w:rFonts w:ascii="Consolas" w:hAnsi="Consolas" w:cs="Consolas"/>
+                <w:color w:val="808000"/>
+                <w:sz w:val="20"/>
+                <w:szCs w:val="20"/>
+                <w:highlight w:val="white"/>
+                <w:lang w:val="en-GB"/>
+              </w:rPr>
+              <w:t>"</w:t>
             </w:r>
             <w:r>
               <w:rPr>
@@ -3563,6 +3895,7 @@
               </w:rPr>
               <w:t>:</w:t>
             </w:r>
+            <w:proofErr w:type="gramEnd"/>
             <w:r>
               <w:rPr>
                 <w:rFonts w:ascii="Consolas" w:hAnsi="Consolas" w:cs="Consolas"/>
@@ -3643,7 +3976,19 @@
                 <w:highlight w:val="white"/>
                 <w:lang w:val="en-GB"/>
               </w:rPr>
-              <w:t>"Name"</w:t>
+              <w:t>"Name</w:t>
+            </w:r>
+            <w:proofErr w:type="gramStart"/>
+            <w:r>
+              <w:rPr>
+                <w:rFonts w:ascii="Consolas" w:hAnsi="Consolas" w:cs="Consolas"/>
+                <w:color w:val="808000"/>
+                <w:sz w:val="20"/>
+                <w:szCs w:val="20"/>
+                <w:highlight w:val="white"/>
+                <w:lang w:val="en-GB"/>
+              </w:rPr>
+              <w:t>"</w:t>
             </w:r>
             <w:r>
               <w:rPr>
@@ -3669,6 +4014,7 @@
               </w:rPr>
               <w:t>:</w:t>
             </w:r>
+            <w:proofErr w:type="gramEnd"/>
             <w:r>
               <w:rPr>
                 <w:rFonts w:ascii="Consolas" w:hAnsi="Consolas" w:cs="Consolas"/>
@@ -3747,7 +4093,29 @@
                 <w:szCs w:val="20"/>
                 <w:highlight w:val="white"/>
               </w:rPr>
-              <w:t>"TeamAwayFormation"</w:t>
+              <w:t>"</w:t>
+            </w:r>
+            <w:proofErr w:type="spellStart"/>
+            <w:r>
+              <w:rPr>
+                <w:rFonts w:ascii="Consolas" w:hAnsi="Consolas" w:cs="Consolas"/>
+                <w:color w:val="808000"/>
+                <w:sz w:val="20"/>
+                <w:szCs w:val="20"/>
+                <w:highlight w:val="white"/>
+              </w:rPr>
+              <w:t>TeamAwayFormation</w:t>
+            </w:r>
+            <w:proofErr w:type="spellEnd"/>
+            <w:r>
+              <w:rPr>
+                <w:rFonts w:ascii="Consolas" w:hAnsi="Consolas" w:cs="Consolas"/>
+                <w:color w:val="808000"/>
+                <w:sz w:val="20"/>
+                <w:szCs w:val="20"/>
+                <w:highlight w:val="white"/>
+              </w:rPr>
+              <w:t>"</w:t>
             </w:r>
             <w:r>
               <w:rPr>
@@ -4102,7 +4470,19 @@
                 <w:highlight w:val="white"/>
                 <w:lang w:val="en-GB"/>
               </w:rPr>
-              <w:t>"_id"</w:t>
+              <w:t>"_id</w:t>
+            </w:r>
+            <w:proofErr w:type="gramStart"/>
+            <w:r>
+              <w:rPr>
+                <w:rFonts w:ascii="Consolas" w:hAnsi="Consolas" w:cs="Consolas"/>
+                <w:color w:val="808000"/>
+                <w:sz w:val="20"/>
+                <w:szCs w:val="20"/>
+                <w:highlight w:val="white"/>
+                <w:lang w:val="en-GB"/>
+              </w:rPr>
+              <w:t>"</w:t>
             </w:r>
             <w:r>
               <w:rPr>
@@ -4128,17 +4508,31 @@
               </w:rPr>
               <w:t>:</w:t>
             </w:r>
-            <w:r>
-              <w:rPr>
-                <w:rFonts w:ascii="Consolas" w:hAnsi="Consolas" w:cs="Consolas"/>
-                <w:color w:val="000000"/>
-                <w:sz w:val="20"/>
-                <w:szCs w:val="20"/>
-                <w:highlight w:val="white"/>
-                <w:lang w:val="en-GB"/>
-              </w:rPr>
-              <w:t xml:space="preserve"> ObjectId</w:t>
-            </w:r>
+            <w:proofErr w:type="gramEnd"/>
+            <w:r>
+              <w:rPr>
+                <w:rFonts w:ascii="Consolas" w:hAnsi="Consolas" w:cs="Consolas"/>
+                <w:color w:val="000000"/>
+                <w:sz w:val="20"/>
+                <w:szCs w:val="20"/>
+                <w:highlight w:val="white"/>
+                <w:lang w:val="en-GB"/>
+              </w:rPr>
+              <w:t xml:space="preserve"> </w:t>
+            </w:r>
+            <w:proofErr w:type="spellStart"/>
+            <w:r>
+              <w:rPr>
+                <w:rFonts w:ascii="Consolas" w:hAnsi="Consolas" w:cs="Consolas"/>
+                <w:color w:val="000000"/>
+                <w:sz w:val="20"/>
+                <w:szCs w:val="20"/>
+                <w:highlight w:val="white"/>
+                <w:lang w:val="en-GB"/>
+              </w:rPr>
+              <w:t>ObjectId</w:t>
+            </w:r>
+            <w:proofErr w:type="spellEnd"/>
             <w:r>
               <w:rPr>
                 <w:rFonts w:ascii="Consolas" w:hAnsi="Consolas" w:cs="Consolas"/>
@@ -4220,7 +4614,32 @@
                 <w:highlight w:val="white"/>
                 <w:lang w:val="en-GB"/>
               </w:rPr>
-              <w:t>"MatchID"</w:t>
+              <w:t>"</w:t>
+            </w:r>
+            <w:proofErr w:type="spellStart"/>
+            <w:r>
+              <w:rPr>
+                <w:rFonts w:ascii="Consolas" w:hAnsi="Consolas" w:cs="Consolas"/>
+                <w:color w:val="808000"/>
+                <w:sz w:val="20"/>
+                <w:szCs w:val="20"/>
+                <w:highlight w:val="white"/>
+                <w:lang w:val="en-GB"/>
+              </w:rPr>
+              <w:t>MatchID</w:t>
+            </w:r>
+            <w:proofErr w:type="spellEnd"/>
+            <w:proofErr w:type="gramStart"/>
+            <w:r>
+              <w:rPr>
+                <w:rFonts w:ascii="Consolas" w:hAnsi="Consolas" w:cs="Consolas"/>
+                <w:color w:val="808000"/>
+                <w:sz w:val="20"/>
+                <w:szCs w:val="20"/>
+                <w:highlight w:val="white"/>
+                <w:lang w:val="en-GB"/>
+              </w:rPr>
+              <w:t>"</w:t>
             </w:r>
             <w:r>
               <w:rPr>
@@ -4246,6 +4665,7 @@
               </w:rPr>
               <w:t>:</w:t>
             </w:r>
+            <w:proofErr w:type="gramEnd"/>
             <w:r>
               <w:rPr>
                 <w:rFonts w:ascii="Consolas" w:hAnsi="Consolas" w:cs="Consolas"/>
@@ -4325,7 +4745,32 @@
                 <w:highlight w:val="white"/>
                 <w:lang w:val="en-GB"/>
               </w:rPr>
-              <w:t>"FirstGoal"</w:t>
+              <w:t>"</w:t>
+            </w:r>
+            <w:proofErr w:type="spellStart"/>
+            <w:r>
+              <w:rPr>
+                <w:rFonts w:ascii="Consolas" w:hAnsi="Consolas" w:cs="Consolas"/>
+                <w:color w:val="808000"/>
+                <w:sz w:val="20"/>
+                <w:szCs w:val="20"/>
+                <w:highlight w:val="white"/>
+                <w:lang w:val="en-GB"/>
+              </w:rPr>
+              <w:t>FirstGoal</w:t>
+            </w:r>
+            <w:proofErr w:type="spellEnd"/>
+            <w:proofErr w:type="gramStart"/>
+            <w:r>
+              <w:rPr>
+                <w:rFonts w:ascii="Consolas" w:hAnsi="Consolas" w:cs="Consolas"/>
+                <w:color w:val="808000"/>
+                <w:sz w:val="20"/>
+                <w:szCs w:val="20"/>
+                <w:highlight w:val="white"/>
+                <w:lang w:val="en-GB"/>
+              </w:rPr>
+              <w:t>"</w:t>
             </w:r>
             <w:r>
               <w:rPr>
@@ -4351,6 +4796,7 @@
               </w:rPr>
               <w:t>:</w:t>
             </w:r>
+            <w:proofErr w:type="gramEnd"/>
             <w:r>
               <w:rPr>
                 <w:rFonts w:ascii="Consolas" w:hAnsi="Consolas" w:cs="Consolas"/>
@@ -4430,7 +4876,32 @@
                 <w:highlight w:val="white"/>
                 <w:lang w:val="en-GB"/>
               </w:rPr>
-              <w:t>"WinningGoal"</w:t>
+              <w:t>"</w:t>
+            </w:r>
+            <w:proofErr w:type="spellStart"/>
+            <w:r>
+              <w:rPr>
+                <w:rFonts w:ascii="Consolas" w:hAnsi="Consolas" w:cs="Consolas"/>
+                <w:color w:val="808000"/>
+                <w:sz w:val="20"/>
+                <w:szCs w:val="20"/>
+                <w:highlight w:val="white"/>
+                <w:lang w:val="en-GB"/>
+              </w:rPr>
+              <w:t>WinningGoal</w:t>
+            </w:r>
+            <w:proofErr w:type="spellEnd"/>
+            <w:proofErr w:type="gramStart"/>
+            <w:r>
+              <w:rPr>
+                <w:rFonts w:ascii="Consolas" w:hAnsi="Consolas" w:cs="Consolas"/>
+                <w:color w:val="808000"/>
+                <w:sz w:val="20"/>
+                <w:szCs w:val="20"/>
+                <w:highlight w:val="white"/>
+                <w:lang w:val="en-GB"/>
+              </w:rPr>
+              <w:t>"</w:t>
             </w:r>
             <w:r>
               <w:rPr>
@@ -4456,6 +4927,7 @@
               </w:rPr>
               <w:t>:</w:t>
             </w:r>
+            <w:proofErr w:type="gramEnd"/>
             <w:r>
               <w:rPr>
                 <w:rFonts w:ascii="Consolas" w:hAnsi="Consolas" w:cs="Consolas"/>
@@ -4535,7 +5007,32 @@
                 <w:highlight w:val="white"/>
                 <w:lang w:val="en-GB"/>
               </w:rPr>
-              <w:t>"ShotsonTargetincgoals"</w:t>
+              <w:t>"</w:t>
+            </w:r>
+            <w:proofErr w:type="spellStart"/>
+            <w:r>
+              <w:rPr>
+                <w:rFonts w:ascii="Consolas" w:hAnsi="Consolas" w:cs="Consolas"/>
+                <w:color w:val="808000"/>
+                <w:sz w:val="20"/>
+                <w:szCs w:val="20"/>
+                <w:highlight w:val="white"/>
+                <w:lang w:val="en-GB"/>
+              </w:rPr>
+              <w:t>ShotsonTargetincgoals</w:t>
+            </w:r>
+            <w:proofErr w:type="spellEnd"/>
+            <w:proofErr w:type="gramStart"/>
+            <w:r>
+              <w:rPr>
+                <w:rFonts w:ascii="Consolas" w:hAnsi="Consolas" w:cs="Consolas"/>
+                <w:color w:val="808000"/>
+                <w:sz w:val="20"/>
+                <w:szCs w:val="20"/>
+                <w:highlight w:val="white"/>
+                <w:lang w:val="en-GB"/>
+              </w:rPr>
+              <w:t>"</w:t>
             </w:r>
             <w:r>
               <w:rPr>
@@ -4561,6 +5058,7 @@
               </w:rPr>
               <w:t>:</w:t>
             </w:r>
+            <w:proofErr w:type="gramEnd"/>
             <w:r>
               <w:rPr>
                 <w:rFonts w:ascii="Consolas" w:hAnsi="Consolas" w:cs="Consolas"/>
@@ -4638,7 +5136,30 @@
                 <w:szCs w:val="20"/>
                 <w:lang w:val="en-GB"/>
               </w:rPr>
-              <w:t>"SavesMade"</w:t>
+              <w:t>"</w:t>
+            </w:r>
+            <w:proofErr w:type="spellStart"/>
+            <w:r>
+              <w:rPr>
+                <w:rFonts w:ascii="Consolas" w:hAnsi="Consolas" w:cs="Consolas"/>
+                <w:color w:val="808000"/>
+                <w:sz w:val="20"/>
+                <w:szCs w:val="20"/>
+                <w:lang w:val="en-GB"/>
+              </w:rPr>
+              <w:t>SavesMade</w:t>
+            </w:r>
+            <w:proofErr w:type="spellEnd"/>
+            <w:proofErr w:type="gramStart"/>
+            <w:r>
+              <w:rPr>
+                <w:rFonts w:ascii="Consolas" w:hAnsi="Consolas" w:cs="Consolas"/>
+                <w:color w:val="808000"/>
+                <w:sz w:val="20"/>
+                <w:szCs w:val="20"/>
+                <w:lang w:val="en-GB"/>
+              </w:rPr>
+              <w:t>"</w:t>
             </w:r>
             <w:r>
               <w:rPr>
@@ -4662,6 +5183,7 @@
               </w:rPr>
               <w:t>:</w:t>
             </w:r>
+            <w:proofErr w:type="gramEnd"/>
             <w:r>
               <w:rPr>
                 <w:rFonts w:ascii="Consolas" w:hAnsi="Consolas" w:cs="Consolas"/>
@@ -4735,7 +5257,18 @@
                 <w:szCs w:val="20"/>
                 <w:lang w:val="en-GB"/>
               </w:rPr>
-              <w:t>"Starts"</w:t>
+              <w:t>"Starts</w:t>
+            </w:r>
+            <w:proofErr w:type="gramStart"/>
+            <w:r>
+              <w:rPr>
+                <w:rFonts w:ascii="Consolas" w:hAnsi="Consolas" w:cs="Consolas"/>
+                <w:color w:val="808000"/>
+                <w:sz w:val="20"/>
+                <w:szCs w:val="20"/>
+                <w:lang w:val="en-GB"/>
+              </w:rPr>
+              <w:t>"</w:t>
             </w:r>
             <w:r>
               <w:rPr>
@@ -4759,6 +5292,7 @@
               </w:rPr>
               <w:t>:</w:t>
             </w:r>
+            <w:proofErr w:type="gramEnd"/>
             <w:r>
               <w:rPr>
                 <w:rFonts w:ascii="Consolas" w:hAnsi="Consolas" w:cs="Consolas"/>
@@ -4832,7 +5366,30 @@
                 <w:szCs w:val="20"/>
                 <w:lang w:val="en-GB"/>
               </w:rPr>
-              <w:t>"SubstituteOn"</w:t>
+              <w:t>"</w:t>
+            </w:r>
+            <w:proofErr w:type="spellStart"/>
+            <w:r>
+              <w:rPr>
+                <w:rFonts w:ascii="Consolas" w:hAnsi="Consolas" w:cs="Consolas"/>
+                <w:color w:val="808000"/>
+                <w:sz w:val="20"/>
+                <w:szCs w:val="20"/>
+                <w:lang w:val="en-GB"/>
+              </w:rPr>
+              <w:t>SubstituteOn</w:t>
+            </w:r>
+            <w:proofErr w:type="spellEnd"/>
+            <w:proofErr w:type="gramStart"/>
+            <w:r>
+              <w:rPr>
+                <w:rFonts w:ascii="Consolas" w:hAnsi="Consolas" w:cs="Consolas"/>
+                <w:color w:val="808000"/>
+                <w:sz w:val="20"/>
+                <w:szCs w:val="20"/>
+                <w:lang w:val="en-GB"/>
+              </w:rPr>
+              <w:t>"</w:t>
             </w:r>
             <w:r>
               <w:rPr>
@@ -4856,6 +5413,7 @@
               </w:rPr>
               <w:t>:</w:t>
             </w:r>
+            <w:proofErr w:type="gramEnd"/>
             <w:r>
               <w:rPr>
                 <w:rFonts w:ascii="Consolas" w:hAnsi="Consolas" w:cs="Consolas"/>
@@ -4935,7 +5493,32 @@
                 <w:highlight w:val="white"/>
                 <w:lang w:val="en-GB"/>
               </w:rPr>
-              <w:t>"SubstituteOff"</w:t>
+              <w:t>"</w:t>
+            </w:r>
+            <w:proofErr w:type="spellStart"/>
+            <w:r>
+              <w:rPr>
+                <w:rFonts w:ascii="Consolas" w:hAnsi="Consolas" w:cs="Consolas"/>
+                <w:color w:val="808000"/>
+                <w:sz w:val="20"/>
+                <w:szCs w:val="20"/>
+                <w:highlight w:val="white"/>
+                <w:lang w:val="en-GB"/>
+              </w:rPr>
+              <w:t>SubstituteOff</w:t>
+            </w:r>
+            <w:proofErr w:type="spellEnd"/>
+            <w:proofErr w:type="gramStart"/>
+            <w:r>
+              <w:rPr>
+                <w:rFonts w:ascii="Consolas" w:hAnsi="Consolas" w:cs="Consolas"/>
+                <w:color w:val="808000"/>
+                <w:sz w:val="20"/>
+                <w:szCs w:val="20"/>
+                <w:highlight w:val="white"/>
+                <w:lang w:val="en-GB"/>
+              </w:rPr>
+              <w:t>"</w:t>
             </w:r>
             <w:r>
               <w:rPr>
@@ -4961,6 +5544,7 @@
               </w:rPr>
               <w:t>:</w:t>
             </w:r>
+            <w:proofErr w:type="gramEnd"/>
             <w:r>
               <w:rPr>
                 <w:rFonts w:ascii="Consolas" w:hAnsi="Consolas" w:cs="Consolas"/>
@@ -5048,7 +5632,29 @@
                 <w:szCs w:val="20"/>
                 <w:lang w:val="en-GB"/>
               </w:rPr>
-              <w:t>…………………………………… Json coupé ………………………………………………………………</w:t>
+              <w:t xml:space="preserve">…………………………………… </w:t>
+            </w:r>
+            <w:proofErr w:type="spellStart"/>
+            <w:r>
+              <w:rPr>
+                <w:rFonts w:ascii="Consolas" w:hAnsi="Consolas" w:cs="Consolas"/>
+                <w:color w:val="000000"/>
+                <w:sz w:val="20"/>
+                <w:szCs w:val="20"/>
+                <w:lang w:val="en-GB"/>
+              </w:rPr>
+              <w:t>Json</w:t>
+            </w:r>
+            <w:proofErr w:type="spellEnd"/>
+            <w:r>
+              <w:rPr>
+                <w:rFonts w:ascii="Consolas" w:hAnsi="Consolas" w:cs="Consolas"/>
+                <w:color w:val="000000"/>
+                <w:sz w:val="20"/>
+                <w:szCs w:val="20"/>
+                <w:lang w:val="en-GB"/>
+              </w:rPr>
+              <w:t xml:space="preserve"> coupé ………………………………………………………………</w:t>
             </w:r>
           </w:p>
           <w:p>
@@ -5081,7 +5687,30 @@
                 <w:szCs w:val="20"/>
                 <w:lang w:val="en-GB"/>
               </w:rPr>
-              <w:t>"tackle_eff"</w:t>
+              <w:t>"</w:t>
+            </w:r>
+            <w:proofErr w:type="spellStart"/>
+            <w:r>
+              <w:rPr>
+                <w:rFonts w:ascii="Consolas" w:hAnsi="Consolas" w:cs="Consolas"/>
+                <w:color w:val="808000"/>
+                <w:sz w:val="20"/>
+                <w:szCs w:val="20"/>
+                <w:lang w:val="en-GB"/>
+              </w:rPr>
+              <w:t>tackle_eff</w:t>
+            </w:r>
+            <w:proofErr w:type="spellEnd"/>
+            <w:proofErr w:type="gramStart"/>
+            <w:r>
+              <w:rPr>
+                <w:rFonts w:ascii="Consolas" w:hAnsi="Consolas" w:cs="Consolas"/>
+                <w:color w:val="808000"/>
+                <w:sz w:val="20"/>
+                <w:szCs w:val="20"/>
+                <w:lang w:val="en-GB"/>
+              </w:rPr>
+              <w:t>"</w:t>
             </w:r>
             <w:r>
               <w:rPr>
@@ -5105,6 +5734,7 @@
               </w:rPr>
               <w:t>:</w:t>
             </w:r>
+            <w:proofErr w:type="gramEnd"/>
             <w:r>
               <w:rPr>
                 <w:rFonts w:ascii="Consolas" w:hAnsi="Consolas" w:cs="Consolas"/>
@@ -5180,7 +5810,32 @@
                 <w:highlight w:val="white"/>
                 <w:lang w:val="en-GB"/>
               </w:rPr>
-              <w:t>"dribble_eff"</w:t>
+              <w:t>"</w:t>
+            </w:r>
+            <w:proofErr w:type="spellStart"/>
+            <w:r>
+              <w:rPr>
+                <w:rFonts w:ascii="Consolas" w:hAnsi="Consolas" w:cs="Consolas"/>
+                <w:color w:val="808000"/>
+                <w:sz w:val="20"/>
+                <w:szCs w:val="20"/>
+                <w:highlight w:val="white"/>
+                <w:lang w:val="en-GB"/>
+              </w:rPr>
+              <w:t>dribble_eff</w:t>
+            </w:r>
+            <w:proofErr w:type="spellEnd"/>
+            <w:proofErr w:type="gramStart"/>
+            <w:r>
+              <w:rPr>
+                <w:rFonts w:ascii="Consolas" w:hAnsi="Consolas" w:cs="Consolas"/>
+                <w:color w:val="808000"/>
+                <w:sz w:val="20"/>
+                <w:szCs w:val="20"/>
+                <w:highlight w:val="white"/>
+                <w:lang w:val="en-GB"/>
+              </w:rPr>
+              <w:t>"</w:t>
             </w:r>
             <w:r>
               <w:rPr>
@@ -5206,6 +5861,7 @@
               </w:rPr>
               <w:t>:</w:t>
             </w:r>
+            <w:proofErr w:type="gramEnd"/>
             <w:r>
               <w:rPr>
                 <w:rFonts w:ascii="Consolas" w:hAnsi="Consolas" w:cs="Consolas"/>
@@ -5283,7 +5939,18 @@
                 <w:szCs w:val="20"/>
                 <w:lang w:val="en-GB"/>
               </w:rPr>
-              <w:t>"Player"</w:t>
+              <w:t>"Player</w:t>
+            </w:r>
+            <w:proofErr w:type="gramStart"/>
+            <w:r>
+              <w:rPr>
+                <w:rFonts w:ascii="Consolas" w:hAnsi="Consolas" w:cs="Consolas"/>
+                <w:color w:val="808000"/>
+                <w:sz w:val="20"/>
+                <w:szCs w:val="20"/>
+                <w:lang w:val="en-GB"/>
+              </w:rPr>
+              <w:t>"</w:t>
             </w:r>
             <w:r>
               <w:rPr>
@@ -5307,6 +5974,7 @@
               </w:rPr>
               <w:t>:</w:t>
             </w:r>
+            <w:proofErr w:type="gramEnd"/>
             <w:r>
               <w:rPr>
                 <w:rFonts w:ascii="Consolas" w:hAnsi="Consolas" w:cs="Consolas"/>
@@ -5362,7 +6030,32 @@
                 <w:highlight w:val="white"/>
                 <w:lang w:val="en-GB"/>
               </w:rPr>
-              <w:t>"PlayerID"</w:t>
+              <w:t>"</w:t>
+            </w:r>
+            <w:proofErr w:type="spellStart"/>
+            <w:r>
+              <w:rPr>
+                <w:rFonts w:ascii="Consolas" w:hAnsi="Consolas" w:cs="Consolas"/>
+                <w:color w:val="808000"/>
+                <w:sz w:val="20"/>
+                <w:szCs w:val="20"/>
+                <w:highlight w:val="white"/>
+                <w:lang w:val="en-GB"/>
+              </w:rPr>
+              <w:t>PlayerID</w:t>
+            </w:r>
+            <w:proofErr w:type="spellEnd"/>
+            <w:proofErr w:type="gramStart"/>
+            <w:r>
+              <w:rPr>
+                <w:rFonts w:ascii="Consolas" w:hAnsi="Consolas" w:cs="Consolas"/>
+                <w:color w:val="808000"/>
+                <w:sz w:val="20"/>
+                <w:szCs w:val="20"/>
+                <w:highlight w:val="white"/>
+                <w:lang w:val="en-GB"/>
+              </w:rPr>
+              <w:t>"</w:t>
             </w:r>
             <w:r>
               <w:rPr>
@@ -5388,6 +6081,7 @@
               </w:rPr>
               <w:t>:</w:t>
             </w:r>
+            <w:proofErr w:type="gramEnd"/>
             <w:r>
               <w:rPr>
                 <w:rFonts w:ascii="Consolas" w:hAnsi="Consolas" w:cs="Consolas"/>
@@ -5465,7 +6159,18 @@
                 <w:szCs w:val="20"/>
                 <w:lang w:val="en-GB"/>
               </w:rPr>
-              <w:t>"Name"</w:t>
+              <w:t>"Name</w:t>
+            </w:r>
+            <w:proofErr w:type="gramStart"/>
+            <w:r>
+              <w:rPr>
+                <w:rFonts w:ascii="Consolas" w:hAnsi="Consolas" w:cs="Consolas"/>
+                <w:color w:val="808000"/>
+                <w:sz w:val="20"/>
+                <w:szCs w:val="20"/>
+                <w:lang w:val="en-GB"/>
+              </w:rPr>
+              <w:t>"</w:t>
             </w:r>
             <w:r>
               <w:rPr>
@@ -5489,6 +6194,7 @@
               </w:rPr>
               <w:t>:</w:t>
             </w:r>
+            <w:proofErr w:type="gramEnd"/>
             <w:r>
               <w:rPr>
                 <w:rFonts w:ascii="Consolas" w:hAnsi="Consolas" w:cs="Consolas"/>
@@ -5507,7 +6213,29 @@
                 <w:szCs w:val="20"/>
                 <w:lang w:val="en-GB"/>
               </w:rPr>
-              <w:t>"Giggs Ryan"</w:t>
+              <w:t>"</w:t>
+            </w:r>
+            <w:proofErr w:type="spellStart"/>
+            <w:r>
+              <w:rPr>
+                <w:rFonts w:ascii="Consolas" w:hAnsi="Consolas" w:cs="Consolas"/>
+                <w:color w:val="808000"/>
+                <w:sz w:val="20"/>
+                <w:szCs w:val="20"/>
+                <w:lang w:val="en-GB"/>
+              </w:rPr>
+              <w:t>Giggs</w:t>
+            </w:r>
+            <w:proofErr w:type="spellEnd"/>
+            <w:r>
+              <w:rPr>
+                <w:rFonts w:ascii="Consolas" w:hAnsi="Consolas" w:cs="Consolas"/>
+                <w:color w:val="808000"/>
+                <w:sz w:val="20"/>
+                <w:szCs w:val="20"/>
+                <w:lang w:val="en-GB"/>
+              </w:rPr>
+              <w:t xml:space="preserve"> Ryan"</w:t>
             </w:r>
           </w:p>
           <w:p>
@@ -5588,7 +6316,30 @@
                 <w:szCs w:val="20"/>
                 <w:lang w:val="en-GB"/>
               </w:rPr>
-              <w:t>"TeamAgainst"</w:t>
+              <w:t>"</w:t>
+            </w:r>
+            <w:proofErr w:type="spellStart"/>
+            <w:r>
+              <w:rPr>
+                <w:rFonts w:ascii="Consolas" w:hAnsi="Consolas" w:cs="Consolas"/>
+                <w:color w:val="808000"/>
+                <w:sz w:val="20"/>
+                <w:szCs w:val="20"/>
+                <w:lang w:val="en-GB"/>
+              </w:rPr>
+              <w:t>TeamAgainst</w:t>
+            </w:r>
+            <w:proofErr w:type="spellEnd"/>
+            <w:proofErr w:type="gramStart"/>
+            <w:r>
+              <w:rPr>
+                <w:rFonts w:ascii="Consolas" w:hAnsi="Consolas" w:cs="Consolas"/>
+                <w:color w:val="808000"/>
+                <w:sz w:val="20"/>
+                <w:szCs w:val="20"/>
+                <w:lang w:val="en-GB"/>
+              </w:rPr>
+              <w:t>"</w:t>
             </w:r>
             <w:r>
               <w:rPr>
@@ -5612,6 +6363,7 @@
               </w:rPr>
               <w:t>:</w:t>
             </w:r>
+            <w:proofErr w:type="gramEnd"/>
             <w:r>
               <w:rPr>
                 <w:rFonts w:ascii="Consolas" w:hAnsi="Consolas" w:cs="Consolas"/>
@@ -5667,7 +6419,32 @@
                 <w:highlight w:val="white"/>
                 <w:lang w:val="en-GB"/>
               </w:rPr>
-              <w:t>"TeamID"</w:t>
+              <w:t>"</w:t>
+            </w:r>
+            <w:proofErr w:type="spellStart"/>
+            <w:r>
+              <w:rPr>
+                <w:rFonts w:ascii="Consolas" w:hAnsi="Consolas" w:cs="Consolas"/>
+                <w:color w:val="808000"/>
+                <w:sz w:val="20"/>
+                <w:szCs w:val="20"/>
+                <w:highlight w:val="white"/>
+                <w:lang w:val="en-GB"/>
+              </w:rPr>
+              <w:t>TeamID</w:t>
+            </w:r>
+            <w:proofErr w:type="spellEnd"/>
+            <w:proofErr w:type="gramStart"/>
+            <w:r>
+              <w:rPr>
+                <w:rFonts w:ascii="Consolas" w:hAnsi="Consolas" w:cs="Consolas"/>
+                <w:color w:val="808000"/>
+                <w:sz w:val="20"/>
+                <w:szCs w:val="20"/>
+                <w:highlight w:val="white"/>
+                <w:lang w:val="en-GB"/>
+              </w:rPr>
+              <w:t>"</w:t>
             </w:r>
             <w:r>
               <w:rPr>
@@ -5693,6 +6470,7 @@
               </w:rPr>
               <w:t>:</w:t>
             </w:r>
+            <w:proofErr w:type="gramEnd"/>
             <w:r>
               <w:rPr>
                 <w:rFonts w:ascii="Consolas" w:hAnsi="Consolas" w:cs="Consolas"/>
@@ -5770,7 +6548,18 @@
                 <w:szCs w:val="20"/>
                 <w:lang w:val="en-GB"/>
               </w:rPr>
-              <w:t>"Name"</w:t>
+              <w:t>"Name</w:t>
+            </w:r>
+            <w:proofErr w:type="gramStart"/>
+            <w:r>
+              <w:rPr>
+                <w:rFonts w:ascii="Consolas" w:hAnsi="Consolas" w:cs="Consolas"/>
+                <w:color w:val="808000"/>
+                <w:sz w:val="20"/>
+                <w:szCs w:val="20"/>
+                <w:lang w:val="en-GB"/>
+              </w:rPr>
+              <w:t>"</w:t>
             </w:r>
             <w:r>
               <w:rPr>
@@ -5794,6 +6583,7 @@
               </w:rPr>
               <w:t>:</w:t>
             </w:r>
+            <w:proofErr w:type="gramEnd"/>
             <w:r>
               <w:rPr>
                 <w:rFonts w:ascii="Consolas" w:hAnsi="Consolas" w:cs="Consolas"/>
@@ -5869,7 +6659,32 @@
                 <w:highlight w:val="white"/>
                 <w:lang w:val="en-GB"/>
               </w:rPr>
-              <w:t>"isHome"</w:t>
+              <w:t>"</w:t>
+            </w:r>
+            <w:proofErr w:type="spellStart"/>
+            <w:r>
+              <w:rPr>
+                <w:rFonts w:ascii="Consolas" w:hAnsi="Consolas" w:cs="Consolas"/>
+                <w:color w:val="808000"/>
+                <w:sz w:val="20"/>
+                <w:szCs w:val="20"/>
+                <w:highlight w:val="white"/>
+                <w:lang w:val="en-GB"/>
+              </w:rPr>
+              <w:t>isHome</w:t>
+            </w:r>
+            <w:proofErr w:type="spellEnd"/>
+            <w:proofErr w:type="gramStart"/>
+            <w:r>
+              <w:rPr>
+                <w:rFonts w:ascii="Consolas" w:hAnsi="Consolas" w:cs="Consolas"/>
+                <w:color w:val="808000"/>
+                <w:sz w:val="20"/>
+                <w:szCs w:val="20"/>
+                <w:highlight w:val="white"/>
+                <w:lang w:val="en-GB"/>
+              </w:rPr>
+              <w:t>"</w:t>
             </w:r>
             <w:r>
               <w:rPr>
@@ -5895,6 +6710,7 @@
               </w:rPr>
               <w:t>:</w:t>
             </w:r>
+            <w:proofErr w:type="gramEnd"/>
             <w:r>
               <w:rPr>
                 <w:rFonts w:ascii="Consolas" w:hAnsi="Consolas" w:cs="Consolas"/>
@@ -5998,7 +6814,32 @@
                 <w:highlight w:val="white"/>
                 <w:lang w:val="en-GB"/>
               </w:rPr>
-              <w:t>"TeamWith"</w:t>
+              <w:t>"</w:t>
+            </w:r>
+            <w:proofErr w:type="spellStart"/>
+            <w:r>
+              <w:rPr>
+                <w:rFonts w:ascii="Consolas" w:hAnsi="Consolas" w:cs="Consolas"/>
+                <w:color w:val="808000"/>
+                <w:sz w:val="20"/>
+                <w:szCs w:val="20"/>
+                <w:highlight w:val="white"/>
+                <w:lang w:val="en-GB"/>
+              </w:rPr>
+              <w:t>TeamWith</w:t>
+            </w:r>
+            <w:proofErr w:type="spellEnd"/>
+            <w:proofErr w:type="gramStart"/>
+            <w:r>
+              <w:rPr>
+                <w:rFonts w:ascii="Consolas" w:hAnsi="Consolas" w:cs="Consolas"/>
+                <w:color w:val="808000"/>
+                <w:sz w:val="20"/>
+                <w:szCs w:val="20"/>
+                <w:highlight w:val="white"/>
+                <w:lang w:val="en-GB"/>
+              </w:rPr>
+              <w:t>"</w:t>
             </w:r>
             <w:r>
               <w:rPr>
@@ -6024,6 +6865,7 @@
               </w:rPr>
               <w:t>:</w:t>
             </w:r>
+            <w:proofErr w:type="gramEnd"/>
             <w:r>
               <w:rPr>
                 <w:rFonts w:ascii="Consolas" w:hAnsi="Consolas" w:cs="Consolas"/>
@@ -6081,7 +6923,32 @@
                 <w:highlight w:val="white"/>
                 <w:lang w:val="en-GB"/>
               </w:rPr>
-              <w:t>"TeamID"</w:t>
+              <w:t>"</w:t>
+            </w:r>
+            <w:proofErr w:type="spellStart"/>
+            <w:r>
+              <w:rPr>
+                <w:rFonts w:ascii="Consolas" w:hAnsi="Consolas" w:cs="Consolas"/>
+                <w:color w:val="808000"/>
+                <w:sz w:val="20"/>
+                <w:szCs w:val="20"/>
+                <w:highlight w:val="white"/>
+                <w:lang w:val="en-GB"/>
+              </w:rPr>
+              <w:t>TeamID</w:t>
+            </w:r>
+            <w:proofErr w:type="spellEnd"/>
+            <w:proofErr w:type="gramStart"/>
+            <w:r>
+              <w:rPr>
+                <w:rFonts w:ascii="Consolas" w:hAnsi="Consolas" w:cs="Consolas"/>
+                <w:color w:val="808000"/>
+                <w:sz w:val="20"/>
+                <w:szCs w:val="20"/>
+                <w:highlight w:val="white"/>
+                <w:lang w:val="en-GB"/>
+              </w:rPr>
+              <w:t>"</w:t>
             </w:r>
             <w:r>
               <w:rPr>
@@ -6107,6 +6974,7 @@
               </w:rPr>
               <w:t>:</w:t>
             </w:r>
+            <w:proofErr w:type="gramEnd"/>
             <w:r>
               <w:rPr>
                 <w:rFonts w:ascii="Consolas" w:hAnsi="Consolas" w:cs="Consolas"/>
@@ -6186,7 +7054,19 @@
                 <w:highlight w:val="white"/>
                 <w:lang w:val="en-GB"/>
               </w:rPr>
-              <w:t>"Name"</w:t>
+              <w:t>"Name</w:t>
+            </w:r>
+            <w:proofErr w:type="gramStart"/>
+            <w:r>
+              <w:rPr>
+                <w:rFonts w:ascii="Consolas" w:hAnsi="Consolas" w:cs="Consolas"/>
+                <w:color w:val="808000"/>
+                <w:sz w:val="20"/>
+                <w:szCs w:val="20"/>
+                <w:highlight w:val="white"/>
+                <w:lang w:val="en-GB"/>
+              </w:rPr>
+              <w:t>"</w:t>
             </w:r>
             <w:r>
               <w:rPr>
@@ -6212,6 +7092,7 @@
               </w:rPr>
               <w:t>:</w:t>
             </w:r>
+            <w:proofErr w:type="gramEnd"/>
             <w:r>
               <w:rPr>
                 <w:rFonts w:ascii="Consolas" w:hAnsi="Consolas" w:cs="Consolas"/>
@@ -6291,7 +7172,32 @@
                 <w:highlight w:val="white"/>
                 <w:lang w:val="en-GB"/>
               </w:rPr>
-              <w:t>"isHome"</w:t>
+              <w:t>"</w:t>
+            </w:r>
+            <w:proofErr w:type="spellStart"/>
+            <w:r>
+              <w:rPr>
+                <w:rFonts w:ascii="Consolas" w:hAnsi="Consolas" w:cs="Consolas"/>
+                <w:color w:val="808000"/>
+                <w:sz w:val="20"/>
+                <w:szCs w:val="20"/>
+                <w:highlight w:val="white"/>
+                <w:lang w:val="en-GB"/>
+              </w:rPr>
+              <w:t>isHome</w:t>
+            </w:r>
+            <w:proofErr w:type="spellEnd"/>
+            <w:proofErr w:type="gramStart"/>
+            <w:r>
+              <w:rPr>
+                <w:rFonts w:ascii="Consolas" w:hAnsi="Consolas" w:cs="Consolas"/>
+                <w:color w:val="808000"/>
+                <w:sz w:val="20"/>
+                <w:szCs w:val="20"/>
+                <w:highlight w:val="white"/>
+                <w:lang w:val="en-GB"/>
+              </w:rPr>
+              <w:t>"</w:t>
             </w:r>
             <w:r>
               <w:rPr>
@@ -6317,6 +7223,7 @@
               </w:rPr>
               <w:t>:</w:t>
             </w:r>
+            <w:proofErr w:type="gramEnd"/>
             <w:r>
               <w:rPr>
                 <w:rFonts w:ascii="Consolas" w:hAnsi="Consolas" w:cs="Consolas"/>
@@ -6420,7 +7327,32 @@
                 <w:highlight w:val="white"/>
                 <w:lang w:val="en-GB"/>
               </w:rPr>
-              <w:t>"SummaryMatch"</w:t>
+              <w:t>"</w:t>
+            </w:r>
+            <w:proofErr w:type="spellStart"/>
+            <w:r>
+              <w:rPr>
+                <w:rFonts w:ascii="Consolas" w:hAnsi="Consolas" w:cs="Consolas"/>
+                <w:color w:val="808000"/>
+                <w:sz w:val="20"/>
+                <w:szCs w:val="20"/>
+                <w:highlight w:val="white"/>
+                <w:lang w:val="en-GB"/>
+              </w:rPr>
+              <w:t>SummaryMatch</w:t>
+            </w:r>
+            <w:proofErr w:type="spellEnd"/>
+            <w:proofErr w:type="gramStart"/>
+            <w:r>
+              <w:rPr>
+                <w:rFonts w:ascii="Consolas" w:hAnsi="Consolas" w:cs="Consolas"/>
+                <w:color w:val="808000"/>
+                <w:sz w:val="20"/>
+                <w:szCs w:val="20"/>
+                <w:highlight w:val="white"/>
+                <w:lang w:val="en-GB"/>
+              </w:rPr>
+              <w:t>"</w:t>
             </w:r>
             <w:r>
               <w:rPr>
@@ -6446,6 +7378,7 @@
               </w:rPr>
               <w:t>:</w:t>
             </w:r>
+            <w:proofErr w:type="gramEnd"/>
             <w:r>
               <w:rPr>
                 <w:rFonts w:ascii="Consolas" w:hAnsi="Consolas" w:cs="Consolas"/>
@@ -6503,7 +7436,32 @@
                 <w:highlight w:val="white"/>
                 <w:lang w:val="en-GB"/>
               </w:rPr>
-              <w:t>"MatchResult"</w:t>
+              <w:t>"</w:t>
+            </w:r>
+            <w:proofErr w:type="spellStart"/>
+            <w:r>
+              <w:rPr>
+                <w:rFonts w:ascii="Consolas" w:hAnsi="Consolas" w:cs="Consolas"/>
+                <w:color w:val="808000"/>
+                <w:sz w:val="20"/>
+                <w:szCs w:val="20"/>
+                <w:highlight w:val="white"/>
+                <w:lang w:val="en-GB"/>
+              </w:rPr>
+              <w:t>MatchResult</w:t>
+            </w:r>
+            <w:proofErr w:type="spellEnd"/>
+            <w:proofErr w:type="gramStart"/>
+            <w:r>
+              <w:rPr>
+                <w:rFonts w:ascii="Consolas" w:hAnsi="Consolas" w:cs="Consolas"/>
+                <w:color w:val="808000"/>
+                <w:sz w:val="20"/>
+                <w:szCs w:val="20"/>
+                <w:highlight w:val="white"/>
+                <w:lang w:val="en-GB"/>
+              </w:rPr>
+              <w:t>"</w:t>
             </w:r>
             <w:r>
               <w:rPr>
@@ -6529,6 +7487,7 @@
               </w:rPr>
               <w:t>:</w:t>
             </w:r>
+            <w:proofErr w:type="gramEnd"/>
             <w:r>
               <w:rPr>
                 <w:rFonts w:ascii="Consolas" w:hAnsi="Consolas" w:cs="Consolas"/>
@@ -6608,7 +7567,19 @@
                 <w:highlight w:val="white"/>
                 <w:lang w:val="en-GB"/>
               </w:rPr>
-              <w:t>"goals"</w:t>
+              <w:t>"goals</w:t>
+            </w:r>
+            <w:proofErr w:type="gramStart"/>
+            <w:r>
+              <w:rPr>
+                <w:rFonts w:ascii="Consolas" w:hAnsi="Consolas" w:cs="Consolas"/>
+                <w:color w:val="808000"/>
+                <w:sz w:val="20"/>
+                <w:szCs w:val="20"/>
+                <w:highlight w:val="white"/>
+                <w:lang w:val="en-GB"/>
+              </w:rPr>
+              <w:t>"</w:t>
             </w:r>
             <w:r>
               <w:rPr>
@@ -6634,17 +7605,31 @@
               </w:rPr>
               <w:t>:</w:t>
             </w:r>
-            <w:r>
-              <w:rPr>
-                <w:rFonts w:ascii="Consolas" w:hAnsi="Consolas" w:cs="Consolas"/>
-                <w:color w:val="000000"/>
-                <w:sz w:val="20"/>
-                <w:szCs w:val="20"/>
-                <w:highlight w:val="white"/>
-                <w:lang w:val="en-GB"/>
-              </w:rPr>
-              <w:t xml:space="preserve"> NumberInt</w:t>
-            </w:r>
+            <w:proofErr w:type="gramEnd"/>
+            <w:r>
+              <w:rPr>
+                <w:rFonts w:ascii="Consolas" w:hAnsi="Consolas" w:cs="Consolas"/>
+                <w:color w:val="000000"/>
+                <w:sz w:val="20"/>
+                <w:szCs w:val="20"/>
+                <w:highlight w:val="white"/>
+                <w:lang w:val="en-GB"/>
+              </w:rPr>
+              <w:t xml:space="preserve"> </w:t>
+            </w:r>
+            <w:proofErr w:type="spellStart"/>
+            <w:r>
+              <w:rPr>
+                <w:rFonts w:ascii="Consolas" w:hAnsi="Consolas" w:cs="Consolas"/>
+                <w:color w:val="000000"/>
+                <w:sz w:val="20"/>
+                <w:szCs w:val="20"/>
+                <w:highlight w:val="white"/>
+                <w:lang w:val="en-GB"/>
+              </w:rPr>
+              <w:t>NumberInt</w:t>
+            </w:r>
+            <w:proofErr w:type="spellEnd"/>
             <w:r>
               <w:rPr>
                 <w:rFonts w:ascii="Consolas" w:hAnsi="Consolas" w:cs="Consolas"/>
@@ -6726,7 +7711,32 @@
                 <w:highlight w:val="white"/>
                 <w:lang w:val="en-GB"/>
               </w:rPr>
-              <w:t>"TimePlayed"</w:t>
+              <w:t>"</w:t>
+            </w:r>
+            <w:proofErr w:type="spellStart"/>
+            <w:r>
+              <w:rPr>
+                <w:rFonts w:ascii="Consolas" w:hAnsi="Consolas" w:cs="Consolas"/>
+                <w:color w:val="808000"/>
+                <w:sz w:val="20"/>
+                <w:szCs w:val="20"/>
+                <w:highlight w:val="white"/>
+                <w:lang w:val="en-GB"/>
+              </w:rPr>
+              <w:t>TimePlayed</w:t>
+            </w:r>
+            <w:proofErr w:type="spellEnd"/>
+            <w:proofErr w:type="gramStart"/>
+            <w:r>
+              <w:rPr>
+                <w:rFonts w:ascii="Consolas" w:hAnsi="Consolas" w:cs="Consolas"/>
+                <w:color w:val="808000"/>
+                <w:sz w:val="20"/>
+                <w:szCs w:val="20"/>
+                <w:highlight w:val="white"/>
+                <w:lang w:val="en-GB"/>
+              </w:rPr>
+              <w:t>"</w:t>
             </w:r>
             <w:r>
               <w:rPr>
@@ -6752,6 +7762,7 @@
               </w:rPr>
               <w:t>:</w:t>
             </w:r>
+            <w:proofErr w:type="gramEnd"/>
             <w:r>
               <w:rPr>
                 <w:rFonts w:ascii="Consolas" w:hAnsi="Consolas" w:cs="Consolas"/>
@@ -6831,7 +7842,19 @@
                 <w:highlight w:val="white"/>
                 <w:lang w:val="en-GB"/>
               </w:rPr>
-              <w:t>"Assists"</w:t>
+              <w:t>"Assists</w:t>
+            </w:r>
+            <w:proofErr w:type="gramStart"/>
+            <w:r>
+              <w:rPr>
+                <w:rFonts w:ascii="Consolas" w:hAnsi="Consolas" w:cs="Consolas"/>
+                <w:color w:val="808000"/>
+                <w:sz w:val="20"/>
+                <w:szCs w:val="20"/>
+                <w:highlight w:val="white"/>
+                <w:lang w:val="en-GB"/>
+              </w:rPr>
+              <w:t>"</w:t>
             </w:r>
             <w:r>
               <w:rPr>
@@ -6857,6 +7880,7 @@
               </w:rPr>
               <w:t>:</w:t>
             </w:r>
+            <w:proofErr w:type="gramEnd"/>
             <w:r>
               <w:rPr>
                 <w:rFonts w:ascii="Consolas" w:hAnsi="Consolas" w:cs="Consolas"/>
@@ -6936,7 +7960,32 @@
                 <w:highlight w:val="white"/>
                 <w:lang w:val="en-GB"/>
               </w:rPr>
-              <w:t>"YellowCards"</w:t>
+              <w:t>"</w:t>
+            </w:r>
+            <w:proofErr w:type="spellStart"/>
+            <w:r>
+              <w:rPr>
+                <w:rFonts w:ascii="Consolas" w:hAnsi="Consolas" w:cs="Consolas"/>
+                <w:color w:val="808000"/>
+                <w:sz w:val="20"/>
+                <w:szCs w:val="20"/>
+                <w:highlight w:val="white"/>
+                <w:lang w:val="en-GB"/>
+              </w:rPr>
+              <w:t>YellowCards</w:t>
+            </w:r>
+            <w:proofErr w:type="spellEnd"/>
+            <w:proofErr w:type="gramStart"/>
+            <w:r>
+              <w:rPr>
+                <w:rFonts w:ascii="Consolas" w:hAnsi="Consolas" w:cs="Consolas"/>
+                <w:color w:val="808000"/>
+                <w:sz w:val="20"/>
+                <w:szCs w:val="20"/>
+                <w:highlight w:val="white"/>
+                <w:lang w:val="en-GB"/>
+              </w:rPr>
+              <w:t>"</w:t>
             </w:r>
             <w:r>
               <w:rPr>
@@ -6962,6 +8011,7 @@
               </w:rPr>
               <w:t>:</w:t>
             </w:r>
+            <w:proofErr w:type="gramEnd"/>
             <w:r>
               <w:rPr>
                 <w:rFonts w:ascii="Consolas" w:hAnsi="Consolas" w:cs="Consolas"/>
@@ -7041,7 +8091,32 @@
                 <w:highlight w:val="white"/>
                 <w:lang w:val="en-GB"/>
               </w:rPr>
-              <w:t>"RedCards"</w:t>
+              <w:t>"</w:t>
+            </w:r>
+            <w:proofErr w:type="spellStart"/>
+            <w:r>
+              <w:rPr>
+                <w:rFonts w:ascii="Consolas" w:hAnsi="Consolas" w:cs="Consolas"/>
+                <w:color w:val="808000"/>
+                <w:sz w:val="20"/>
+                <w:szCs w:val="20"/>
+                <w:highlight w:val="white"/>
+                <w:lang w:val="en-GB"/>
+              </w:rPr>
+              <w:t>RedCards</w:t>
+            </w:r>
+            <w:proofErr w:type="spellEnd"/>
+            <w:proofErr w:type="gramStart"/>
+            <w:r>
+              <w:rPr>
+                <w:rFonts w:ascii="Consolas" w:hAnsi="Consolas" w:cs="Consolas"/>
+                <w:color w:val="808000"/>
+                <w:sz w:val="20"/>
+                <w:szCs w:val="20"/>
+                <w:highlight w:val="white"/>
+                <w:lang w:val="en-GB"/>
+              </w:rPr>
+              <w:t>"</w:t>
             </w:r>
             <w:r>
               <w:rPr>
@@ -7067,6 +8142,7 @@
               </w:rPr>
               <w:t>:</w:t>
             </w:r>
+            <w:proofErr w:type="gramEnd"/>
             <w:r>
               <w:rPr>
                 <w:rFonts w:ascii="Consolas" w:hAnsi="Consolas" w:cs="Consolas"/>
@@ -7146,7 +8222,32 @@
                 <w:highlight w:val="white"/>
                 <w:lang w:val="en-GB"/>
               </w:rPr>
-              <w:t>"passes_eff"</w:t>
+              <w:t>"</w:t>
+            </w:r>
+            <w:proofErr w:type="spellStart"/>
+            <w:r>
+              <w:rPr>
+                <w:rFonts w:ascii="Consolas" w:hAnsi="Consolas" w:cs="Consolas"/>
+                <w:color w:val="808000"/>
+                <w:sz w:val="20"/>
+                <w:szCs w:val="20"/>
+                <w:highlight w:val="white"/>
+                <w:lang w:val="en-GB"/>
+              </w:rPr>
+              <w:t>passes_eff</w:t>
+            </w:r>
+            <w:proofErr w:type="spellEnd"/>
+            <w:proofErr w:type="gramStart"/>
+            <w:r>
+              <w:rPr>
+                <w:rFonts w:ascii="Consolas" w:hAnsi="Consolas" w:cs="Consolas"/>
+                <w:color w:val="808000"/>
+                <w:sz w:val="20"/>
+                <w:szCs w:val="20"/>
+                <w:highlight w:val="white"/>
+                <w:lang w:val="en-GB"/>
+              </w:rPr>
+              <w:t>"</w:t>
             </w:r>
             <w:r>
               <w:rPr>
@@ -7172,6 +8273,7 @@
               </w:rPr>
               <w:t>:</w:t>
             </w:r>
+            <w:proofErr w:type="gramEnd"/>
             <w:r>
               <w:rPr>
                 <w:rFonts w:ascii="Consolas" w:hAnsi="Consolas" w:cs="Consolas"/>
@@ -7251,7 +8353,32 @@
                 <w:highlight w:val="white"/>
                 <w:lang w:val="en-GB"/>
               </w:rPr>
-              <w:t>"PositionID"</w:t>
+              <w:t>"</w:t>
+            </w:r>
+            <w:proofErr w:type="spellStart"/>
+            <w:r>
+              <w:rPr>
+                <w:rFonts w:ascii="Consolas" w:hAnsi="Consolas" w:cs="Consolas"/>
+                <w:color w:val="808000"/>
+                <w:sz w:val="20"/>
+                <w:szCs w:val="20"/>
+                <w:highlight w:val="white"/>
+                <w:lang w:val="en-GB"/>
+              </w:rPr>
+              <w:t>PositionID</w:t>
+            </w:r>
+            <w:proofErr w:type="spellEnd"/>
+            <w:proofErr w:type="gramStart"/>
+            <w:r>
+              <w:rPr>
+                <w:rFonts w:ascii="Consolas" w:hAnsi="Consolas" w:cs="Consolas"/>
+                <w:color w:val="808000"/>
+                <w:sz w:val="20"/>
+                <w:szCs w:val="20"/>
+                <w:highlight w:val="white"/>
+                <w:lang w:val="en-GB"/>
+              </w:rPr>
+              <w:t>"</w:t>
             </w:r>
             <w:r>
               <w:rPr>
@@ -7277,6 +8404,7 @@
               </w:rPr>
               <w:t>:</w:t>
             </w:r>
+            <w:proofErr w:type="gramEnd"/>
             <w:r>
               <w:rPr>
                 <w:rFonts w:ascii="Consolas" w:hAnsi="Consolas" w:cs="Consolas"/>
@@ -7356,7 +8484,32 @@
                 <w:highlight w:val="white"/>
                 <w:lang w:val="en-GB"/>
               </w:rPr>
-              <w:t>"TotalSuccessfulPassesAll"</w:t>
+              <w:t>"</w:t>
+            </w:r>
+            <w:proofErr w:type="spellStart"/>
+            <w:r>
+              <w:rPr>
+                <w:rFonts w:ascii="Consolas" w:hAnsi="Consolas" w:cs="Consolas"/>
+                <w:color w:val="808000"/>
+                <w:sz w:val="20"/>
+                <w:szCs w:val="20"/>
+                <w:highlight w:val="white"/>
+                <w:lang w:val="en-GB"/>
+              </w:rPr>
+              <w:t>TotalSuccessfulPassesAll</w:t>
+            </w:r>
+            <w:proofErr w:type="spellEnd"/>
+            <w:proofErr w:type="gramStart"/>
+            <w:r>
+              <w:rPr>
+                <w:rFonts w:ascii="Consolas" w:hAnsi="Consolas" w:cs="Consolas"/>
+                <w:color w:val="808000"/>
+                <w:sz w:val="20"/>
+                <w:szCs w:val="20"/>
+                <w:highlight w:val="white"/>
+                <w:lang w:val="en-GB"/>
+              </w:rPr>
+              <w:t>"</w:t>
             </w:r>
             <w:r>
               <w:rPr>
@@ -7382,6 +8535,7 @@
               </w:rPr>
               <w:t>:</w:t>
             </w:r>
+            <w:proofErr w:type="gramEnd"/>
             <w:r>
               <w:rPr>
                 <w:rFonts w:ascii="Consolas" w:hAnsi="Consolas" w:cs="Consolas"/>
@@ -7459,7 +8613,29 @@
                 <w:szCs w:val="20"/>
                 <w:highlight w:val="white"/>
               </w:rPr>
-              <w:t>"TotalUnsuccessfulPassesAll"</w:t>
+              <w:t>"</w:t>
+            </w:r>
+            <w:proofErr w:type="spellStart"/>
+            <w:r>
+              <w:rPr>
+                <w:rFonts w:ascii="Consolas" w:hAnsi="Consolas" w:cs="Consolas"/>
+                <w:color w:val="808000"/>
+                <w:sz w:val="20"/>
+                <w:szCs w:val="20"/>
+                <w:highlight w:val="white"/>
+              </w:rPr>
+              <w:t>TotalUnsuccessfulPassesAll</w:t>
+            </w:r>
+            <w:proofErr w:type="spellEnd"/>
+            <w:r>
+              <w:rPr>
+                <w:rFonts w:ascii="Consolas" w:hAnsi="Consolas" w:cs="Consolas"/>
+                <w:color w:val="808000"/>
+                <w:sz w:val="20"/>
+                <w:szCs w:val="20"/>
+                <w:highlight w:val="white"/>
+              </w:rPr>
+              <w:t>"</w:t>
             </w:r>
             <w:r>
               <w:rPr>
@@ -7560,7 +8736,7 @@
       <w:pPr>
         <w:pStyle w:val="Titre1"/>
       </w:pPr>
-      <w:bookmarkStart w:id="6" w:name="_Toc505187602"/>
+      <w:bookmarkStart w:id="6" w:name="_Toc505193457"/>
       <w:r>
         <w:t>Interrogations de la base</w:t>
       </w:r>
@@ -7603,7 +8779,15 @@
         </w:numPr>
       </w:pPr>
       <w:r>
-        <w:t>Le nombre de cleansheet par gardien</w:t>
+        <w:t xml:space="preserve">Le nombre de </w:t>
+      </w:r>
+      <w:proofErr w:type="spellStart"/>
+      <w:r>
+        <w:t>cleansheet</w:t>
+      </w:r>
+      <w:proofErr w:type="spellEnd"/>
+      <w:r>
+        <w:t xml:space="preserve"> par gardien</w:t>
       </w:r>
     </w:p>
     <w:p>
@@ -7627,7 +8811,10 @@
         </w:numPr>
       </w:pPr>
       <w:r>
-        <w:t>Le nombre de pénalty concédé par gardien</w:t>
+        <w:t xml:space="preserve">Le nombre de pénalty concédé par </w:t>
+      </w:r>
+      <w:r>
+        <w:t>joueur</w:t>
       </w:r>
     </w:p>
     <w:p>
@@ -7694,14 +8881,22 @@
     </w:p>
     <w:p>
       <w:r>
-        <w:t>Utiliser des requêtes avec explain ! Bien entendu, il faudra extrapoler l’évolution de la taille de la base de données pour un passage à l’échelle.</w:t>
+        <w:t xml:space="preserve">Utiliser des requêtes avec </w:t>
+      </w:r>
+      <w:proofErr w:type="spellStart"/>
+      <w:r>
+        <w:t>explain</w:t>
+      </w:r>
+      <w:proofErr w:type="spellEnd"/>
+      <w:r>
+        <w:t xml:space="preserve"> ! Bien entendu, il faudra extrapoler l’évolution de la taille de la base de données pour un passage à l’échelle.</w:t>
       </w:r>
     </w:p>
     <w:p>
       <w:pPr>
         <w:pStyle w:val="Titre1"/>
       </w:pPr>
-      <w:bookmarkStart w:id="7" w:name="_Toc505187603"/>
+      <w:bookmarkStart w:id="7" w:name="_Toc505193458"/>
       <w:r>
         <w:t>Vues</w:t>
       </w:r>
@@ -7782,7 +8977,7 @@
       <w:pPr>
         <w:pStyle w:val="Titre2"/>
       </w:pPr>
-      <w:bookmarkStart w:id="8" w:name="_Toc505187604"/>
+      <w:bookmarkStart w:id="8" w:name="_Toc505193459"/>
       <w:r>
         <w:t>Vue Administration</w:t>
       </w:r>
@@ -7792,7 +8987,7 @@
       <w:pPr>
         <w:pStyle w:val="Titre3"/>
       </w:pPr>
-      <w:bookmarkStart w:id="9" w:name="_Toc505187605"/>
+      <w:bookmarkStart w:id="9" w:name="_Toc505193460"/>
       <w:r>
         <w:t>Réplicas sets</w:t>
       </w:r>
@@ -7802,7 +8997,7 @@
       <w:pPr>
         <w:pStyle w:val="Titre4"/>
       </w:pPr>
-      <w:bookmarkStart w:id="10" w:name="_Toc505187606"/>
+      <w:bookmarkStart w:id="10" w:name="_Toc505193461"/>
       <w:r>
         <w:t>Etape 1 : Création de trois répertoires réplicas set (facteur de réplication = 3)</w:t>
       </w:r>
@@ -7868,15 +9063,39 @@
       <w:pPr>
         <w:pStyle w:val="Titre4"/>
       </w:pPr>
-      <w:bookmarkStart w:id="11" w:name="_Toc505187607"/>
-      <w:r>
-        <w:t>Etape 2 : Ouvrir M</w:t>
-      </w:r>
-      <w:r>
-        <w:t>ongod dans les trois replicas (p</w:t>
-      </w:r>
-      <w:r>
-        <w:t>ort 27017 , 27018, 27019 et 27020)</w:t>
+      <w:bookmarkStart w:id="11" w:name="_Toc505193462"/>
+      <w:r>
+        <w:t xml:space="preserve">Etape 2 : Ouvrir </w:t>
+      </w:r>
+      <w:proofErr w:type="spellStart"/>
+      <w:r>
+        <w:t>M</w:t>
+      </w:r>
+      <w:r>
+        <w:t>ongod</w:t>
+      </w:r>
+      <w:proofErr w:type="spellEnd"/>
+      <w:r>
+        <w:t xml:space="preserve"> dans les trois </w:t>
+      </w:r>
+      <w:proofErr w:type="spellStart"/>
+      <w:r>
+        <w:t>replicas</w:t>
+      </w:r>
+      <w:proofErr w:type="spellEnd"/>
+      <w:r>
+        <w:t xml:space="preserve"> (p</w:t>
+      </w:r>
+      <w:r>
+        <w:t xml:space="preserve">ort </w:t>
+      </w:r>
+      <w:proofErr w:type="gramStart"/>
+      <w:r>
+        <w:t>27017 ,</w:t>
+      </w:r>
+      <w:proofErr w:type="gramEnd"/>
+      <w:r>
+        <w:t xml:space="preserve"> 27018, 27019 et 27020)</w:t>
       </w:r>
       <w:bookmarkEnd w:id="11"/>
     </w:p>
@@ -7946,7 +9165,7 @@
       <w:pPr>
         <w:pStyle w:val="Titre4"/>
       </w:pPr>
-      <w:bookmarkStart w:id="12" w:name="_Toc505187608"/>
+      <w:bookmarkStart w:id="12" w:name="_Toc505193463"/>
       <w:r>
         <w:t>Etape</w:t>
       </w:r>
@@ -7954,7 +9173,23 @@
         <w:t xml:space="preserve"> 3 : Connection au port 27018 (</w:t>
       </w:r>
       <w:r>
-        <w:t>premier replica set), initialiser et ajouter avec les autres replicas set</w:t>
+        <w:t xml:space="preserve">premier </w:t>
+      </w:r>
+      <w:proofErr w:type="spellStart"/>
+      <w:r>
+        <w:t>replica</w:t>
+      </w:r>
+      <w:proofErr w:type="spellEnd"/>
+      <w:r>
+        <w:t xml:space="preserve"> set), initialiser et ajouter avec les autres </w:t>
+      </w:r>
+      <w:proofErr w:type="spellStart"/>
+      <w:r>
+        <w:t>replicas</w:t>
+      </w:r>
+      <w:proofErr w:type="spellEnd"/>
+      <w:r>
+        <w:t xml:space="preserve"> set</w:t>
       </w:r>
       <w:bookmarkEnd w:id="12"/>
     </w:p>
@@ -8061,7 +9296,7 @@
       <w:pPr>
         <w:pStyle w:val="Titre4"/>
       </w:pPr>
-      <w:bookmarkStart w:id="13" w:name="_Toc505187609"/>
+      <w:bookmarkStart w:id="13" w:name="_Toc505193464"/>
       <w:r>
         <w:t>Etape 4 : récup</w:t>
       </w:r>
@@ -8069,7 +9304,15 @@
         <w:t>é</w:t>
       </w:r>
       <w:r>
-        <w:t>rer le status des réplicas</w:t>
+        <w:t xml:space="preserve">rer le </w:t>
+      </w:r>
+      <w:proofErr w:type="spellStart"/>
+      <w:r>
+        <w:t>status</w:t>
+      </w:r>
+      <w:proofErr w:type="spellEnd"/>
+      <w:r>
+        <w:t xml:space="preserve"> des réplicas</w:t>
       </w:r>
       <w:bookmarkEnd w:id="13"/>
       <w:r>
@@ -8126,16 +9369,13 @@
       <w:pPr>
         <w:pStyle w:val="Titre4"/>
       </w:pPr>
-      <w:bookmarkStart w:id="14" w:name="_Toc505187610"/>
+      <w:bookmarkStart w:id="14" w:name="_Toc505193465"/>
       <w:r>
         <w:lastRenderedPageBreak/>
         <w:t>Etape 5 : Test de la tol</w:t>
       </w:r>
       <w:r>
-        <w:t>érance aux pannes, dé</w:t>
-      </w:r>
-      <w:r>
-        <w:t>sactivation du port 27018, observation des status</w:t>
+        <w:t>érance aux pannes</w:t>
       </w:r>
       <w:bookmarkEnd w:id="14"/>
     </w:p>
@@ -8185,18 +9425,42 @@
       </w:r>
     </w:p>
     <w:p>
+      <w:r>
+        <w:t>D</w:t>
+      </w:r>
+      <w:r>
+        <w:t xml:space="preserve">ésactivation du port 27018, observation des </w:t>
+      </w:r>
+      <w:proofErr w:type="spellStart"/>
+      <w:r>
+        <w:t>status</w:t>
+      </w:r>
+      <w:proofErr w:type="spellEnd"/>
+      <w:r>
+        <w:t>.</w:t>
+      </w:r>
+    </w:p>
+    <w:p>
       <w:pPr>
-        <w:ind w:right="423" w:firstLine="299"/>
+        <w:ind w:right="423"/>
       </w:pPr>
       <w:r>
-        <w:t xml:space="preserve">Nous remarquons que le serveur connecté au port 27020 est devenu primary </w:t>
+        <w:t xml:space="preserve">Nous remarquons que le serveur connecté au port 27020 est devenu </w:t>
+      </w:r>
+      <w:proofErr w:type="spellStart"/>
+      <w:r>
+        <w:t>primary</w:t>
+      </w:r>
+      <w:proofErr w:type="spellEnd"/>
+      <w:r>
+        <w:t xml:space="preserve"> </w:t>
       </w:r>
     </w:p>
     <w:p>
       <w:pPr>
         <w:pStyle w:val="Titre4"/>
       </w:pPr>
-      <w:bookmarkStart w:id="15" w:name="_Toc505187611"/>
+      <w:bookmarkStart w:id="15" w:name="_Toc505193466"/>
       <w:r>
         <w:t>Etape 6 : tout est ok, réactivons le serveur du port 27018</w:t>
       </w:r>
@@ -8207,17 +9471,36 @@
         <w:ind w:right="423" w:firstLine="299"/>
       </w:pPr>
       <w:r>
-        <w:t>I</w:t>
-      </w:r>
-      <w:r>
-        <w:t>l reste secondary car le primary est déjà fixé à 27020</w:t>
+        <w:t xml:space="preserve">Le serveur du port 27018 </w:t>
+      </w:r>
+      <w:r>
+        <w:t xml:space="preserve">reste </w:t>
+      </w:r>
+      <w:proofErr w:type="spellStart"/>
+      <w:r>
+        <w:t>secondary</w:t>
+      </w:r>
+      <w:proofErr w:type="spellEnd"/>
+      <w:r>
+        <w:t xml:space="preserve"> car le </w:t>
+      </w:r>
+      <w:proofErr w:type="spellStart"/>
+      <w:r>
+        <w:t>primary</w:t>
+      </w:r>
+      <w:proofErr w:type="spellEnd"/>
+      <w:r>
+        <w:t xml:space="preserve"> </w:t>
+      </w:r>
+      <w:r>
+        <w:t>a été attribué au serveur du port 27020</w:t>
       </w:r>
     </w:p>
     <w:p>
       <w:pPr>
         <w:pStyle w:val="Titre4"/>
       </w:pPr>
-      <w:bookmarkStart w:id="16" w:name="_Toc505187612"/>
+      <w:bookmarkStart w:id="16" w:name="_Toc505193467"/>
       <w:r>
         <w:t>Etape 7 : ajout d’un arbitre</w:t>
       </w:r>
@@ -8338,17 +9621,22 @@
       <w:pPr>
         <w:pStyle w:val="Titre3"/>
       </w:pPr>
-      <w:bookmarkStart w:id="17" w:name="_Toc505187613"/>
-      <w:r>
-        <w:t>Le sharding</w:t>
+      <w:bookmarkStart w:id="17" w:name="_Toc505193468"/>
+      <w:r>
+        <w:t xml:space="preserve">Le </w:t>
+      </w:r>
+      <w:proofErr w:type="spellStart"/>
+      <w:r>
+        <w:t>sharding</w:t>
       </w:r>
       <w:bookmarkEnd w:id="17"/>
+      <w:proofErr w:type="spellEnd"/>
     </w:p>
     <w:p>
       <w:pPr>
         <w:pStyle w:val="Titre4"/>
       </w:pPr>
-      <w:bookmarkStart w:id="18" w:name="_Toc505187614"/>
+      <w:bookmarkStart w:id="18" w:name="_Toc505193469"/>
       <w:r>
         <w:t>Etape 1</w:t>
       </w:r>
@@ -8358,7 +9646,15 @@
       <w:r>
         <w:t>création des répertoires de configuration</w:t>
       </w:r>
+      <w:r>
+        <w:t xml:space="preserve"> et </w:t>
+      </w:r>
+      <w:proofErr w:type="spellStart"/>
+      <w:r>
+        <w:t>shards</w:t>
+      </w:r>
       <w:bookmarkEnd w:id="18"/>
+      <w:proofErr w:type="spellEnd"/>
     </w:p>
     <w:p>
       <w:pPr>
@@ -8369,10 +9665,10 @@
           <w:noProof/>
         </w:rPr>
         <w:drawing>
-          <wp:inline distT="0" distB="0" distL="0" distR="0" wp14:anchorId="647F056E" wp14:editId="78004272">
-            <wp:extent cx="4886325" cy="1476375"/>
-            <wp:effectExtent l="0" t="0" r="9525" b="9525"/>
-            <wp:docPr id="24" name="Image 24"/>
+          <wp:inline distT="0" distB="0" distL="0" distR="0" wp14:anchorId="6892D00C" wp14:editId="63445152">
+            <wp:extent cx="4914900" cy="2066925"/>
+            <wp:effectExtent l="0" t="0" r="0" b="9525"/>
+            <wp:docPr id="7" name="Image 7"/>
             <wp:cNvGraphicFramePr>
               <a:graphicFrameLocks xmlns:a="http://schemas.openxmlformats.org/drawingml/2006/main" noChangeAspect="1"/>
             </wp:cNvGraphicFramePr>
@@ -8392,7 +9688,7 @@
                   <pic:spPr>
                     <a:xfrm>
                       <a:off x="0" y="0"/>
-                      <a:ext cx="4886325" cy="1476375"/>
+                      <a:ext cx="4914900" cy="2066925"/>
                     </a:xfrm>
                     <a:prstGeom prst="rect">
                       <a:avLst/>
@@ -8409,7 +9705,7 @@
       <w:pPr>
         <w:pStyle w:val="Titre4"/>
       </w:pPr>
-      <w:bookmarkStart w:id="19" w:name="_Toc505187615"/>
+      <w:bookmarkStart w:id="19" w:name="_Toc505193470"/>
       <w:r>
         <w:t>Etape 2 : Comment distribuer les données dans les différents serveurs.</w:t>
       </w:r>
@@ -8419,11 +9715,24 @@
       <w:pPr>
         <w:ind w:right="423" w:firstLine="299"/>
       </w:pPr>
+    </w:p>
+    <w:p>
+      <w:pPr>
+        <w:ind w:right="423" w:firstLine="299"/>
+      </w:pPr>
       <w:r>
         <w:t>Création</w:t>
       </w:r>
       <w:r>
-        <w:t xml:space="preserve"> de shard et mise en place d’un serveur de routage</w:t>
+        <w:t xml:space="preserve"> de </w:t>
+      </w:r>
+      <w:proofErr w:type="spellStart"/>
+      <w:r>
+        <w:t>shard</w:t>
+      </w:r>
+      <w:proofErr w:type="spellEnd"/>
+      <w:r>
+        <w:t xml:space="preserve"> et mise en place d’un serveur de routage</w:t>
       </w:r>
     </w:p>
     <w:p>
@@ -8476,8 +9785,13 @@
         <w:ind w:right="423" w:firstLine="299"/>
       </w:pPr>
       <w:r>
-        <w:t>Activation du sharding</w:t>
-      </w:r>
+        <w:t xml:space="preserve">Activation du </w:t>
+      </w:r>
+      <w:proofErr w:type="spellStart"/>
+      <w:r>
+        <w:t>sharding</w:t>
+      </w:r>
+      <w:proofErr w:type="spellEnd"/>
       <w:r>
         <w:t> :</w:t>
       </w:r>
@@ -8626,6 +9940,7 @@
       <w:pPr>
         <w:ind w:right="423" w:firstLine="299"/>
       </w:pPr>
+      <w:proofErr w:type="spellStart"/>
       <w:r>
         <w:t>R</w:t>
       </w:r>
@@ -8633,7 +9948,27 @@
         <w:t>é</w:t>
       </w:r>
       <w:r>
-        <w:t>cuperation du status des shards :</w:t>
+        <w:t>cuperation</w:t>
+      </w:r>
+      <w:proofErr w:type="spellEnd"/>
+      <w:r>
+        <w:t xml:space="preserve"> du </w:t>
+      </w:r>
+      <w:proofErr w:type="spellStart"/>
+      <w:r>
+        <w:t>status</w:t>
+      </w:r>
+      <w:proofErr w:type="spellEnd"/>
+      <w:r>
+        <w:t xml:space="preserve"> des </w:t>
+      </w:r>
+      <w:proofErr w:type="spellStart"/>
+      <w:r>
+        <w:t>shards</w:t>
+      </w:r>
+      <w:proofErr w:type="spellEnd"/>
+      <w:r>
+        <w:t> :</w:t>
       </w:r>
     </w:p>
     <w:p>
@@ -8644,7 +9979,6 @@
         <w:rPr>
           <w:noProof/>
         </w:rPr>
-        <w:lastRenderedPageBreak/>
         <w:drawing>
           <wp:inline distT="0" distB="0" distL="0" distR="0" wp14:anchorId="41B126F1" wp14:editId="32655476">
             <wp:extent cx="5838494" cy="4430280"/>
@@ -8687,9 +10021,83 @@
         <w:ind w:right="423" w:firstLine="299"/>
       </w:pPr>
     </w:p>
-    <w:p/>
+    <w:p>
+      <w:r>
+        <w:br w:type="page"/>
+      </w:r>
+    </w:p>
+    <w:p>
+      <w:pPr>
+        <w:pStyle w:val="Titre2"/>
+      </w:pPr>
+      <w:bookmarkStart w:id="20" w:name="_Toc505193471"/>
+      <w:r>
+        <w:lastRenderedPageBreak/>
+        <w:t>Aperçu de l’application :</w:t>
+      </w:r>
+      <w:bookmarkEnd w:id="20"/>
+      <w:r>
+        <w:t xml:space="preserve"> </w:t>
+      </w:r>
+    </w:p>
+    <w:p>
+      <w:pPr>
+        <w:jc w:val="both"/>
+        <w:rPr>
+          <w:noProof/>
+        </w:rPr>
+      </w:pPr>
+      <w:r>
+        <w:rPr>
+          <w:noProof/>
+        </w:rPr>
+        <w:t>Vous pouvez lancer l’application sans installation python préalable.</w:t>
+      </w:r>
+    </w:p>
+    <w:p>
+      <w:r>
+        <w:rPr>
+          <w:noProof/>
+        </w:rPr>
+        <w:drawing>
+          <wp:inline distT="0" distB="0" distL="0" distR="0" wp14:anchorId="53871350" wp14:editId="42D08AA0">
+            <wp:extent cx="5760720" cy="6199505"/>
+            <wp:effectExtent l="0" t="0" r="0" b="0"/>
+            <wp:docPr id="11" name="Image 11"/>
+            <wp:cNvGraphicFramePr>
+              <a:graphicFrameLocks xmlns:a="http://schemas.openxmlformats.org/drawingml/2006/main" noChangeAspect="1"/>
+            </wp:cNvGraphicFramePr>
+            <a:graphic xmlns:a="http://schemas.openxmlformats.org/drawingml/2006/main">
+              <a:graphicData uri="http://schemas.openxmlformats.org/drawingml/2006/picture">
+                <pic:pic xmlns:pic="http://schemas.openxmlformats.org/drawingml/2006/picture">
+                  <pic:nvPicPr>
+                    <pic:cNvPr id="1" name=""/>
+                    <pic:cNvPicPr/>
+                  </pic:nvPicPr>
+                  <pic:blipFill>
+                    <a:blip r:embed="rId33"/>
+                    <a:stretch>
+                      <a:fillRect/>
+                    </a:stretch>
+                  </pic:blipFill>
+                  <pic:spPr>
+                    <a:xfrm>
+                      <a:off x="0" y="0"/>
+                      <a:ext cx="5760720" cy="6199505"/>
+                    </a:xfrm>
+                    <a:prstGeom prst="rect">
+                      <a:avLst/>
+                    </a:prstGeom>
+                  </pic:spPr>
+                </pic:pic>
+              </a:graphicData>
+            </a:graphic>
+          </wp:inline>
+        </w:drawing>
+      </w:r>
+    </w:p>
     <w:sectPr>
-      <w:footerReference w:type="default" r:id="rId33"/>
+      <w:footerReference w:type="default" r:id="rId34"/>
       <w:pgSz w:w="11906" w:h="16838"/>
       <w:pgMar w:top="1417" w:right="1417" w:bottom="1417" w:left="1417" w:header="708" w:footer="708" w:gutter="0"/>
       <w:pgNumType w:start="0"/>
@@ -8756,7 +10164,7 @@
           <w:rPr>
             <w:noProof/>
           </w:rPr>
-          <w:t>10</w:t>
+          <w:t>1</w:t>
         </w:r>
         <w:r>
           <w:fldChar w:fldCharType="end"/>
@@ -10718,7 +12126,7 @@
     <w:charset w:val="00"/>
     <w:family w:val="roman"/>
     <w:pitch w:val="variable"/>
-    <w:sig w:usb0="E0002AFF" w:usb1="C0007843" w:usb2="00000009" w:usb3="00000000" w:csb0="000001FF" w:csb1="00000000"/>
+    <w:sig w:usb0="E0002EFF" w:usb1="C000785B" w:usb2="00000009" w:usb3="00000000" w:csb0="000001FF" w:csb1="00000000"/>
   </w:font>
   <w:font w:name="Courier New">
     <w:panose1 w:val="02070309020205020404"/>
@@ -10739,21 +12147,21 @@
     <w:charset w:val="00"/>
     <w:family w:val="swiss"/>
     <w:pitch w:val="variable"/>
-    <w:sig w:usb0="E0002AFF" w:usb1="C0007843" w:usb2="00000009" w:usb3="00000000" w:csb0="000001FF" w:csb1="00000000"/>
+    <w:sig w:usb0="E0002EFF" w:usb1="C0007843" w:usb2="00000009" w:usb3="00000000" w:csb0="000001FF" w:csb1="00000000"/>
   </w:font>
   <w:font w:name="Calibri">
     <w:panose1 w:val="020F0502020204030204"/>
     <w:charset w:val="00"/>
     <w:family w:val="swiss"/>
     <w:pitch w:val="variable"/>
-    <w:sig w:usb0="E0002AFF" w:usb1="4000ACFF" w:usb2="00000001" w:usb3="00000000" w:csb0="000001FF" w:csb1="00000000"/>
+    <w:sig w:usb0="E0002AFF" w:usb1="C000247B" w:usb2="00000009" w:usb3="00000000" w:csb0="000001FF" w:csb1="00000000"/>
   </w:font>
   <w:font w:name="Calibri Light">
     <w:panose1 w:val="020F0302020204030204"/>
     <w:charset w:val="00"/>
     <w:family w:val="swiss"/>
     <w:pitch w:val="variable"/>
-    <w:sig w:usb0="A0002AEF" w:usb1="4000207B" w:usb2="00000000" w:usb3="00000000" w:csb0="000001FF" w:csb1="00000000"/>
+    <w:sig w:usb0="E0002AFF" w:usb1="C000247B" w:usb2="00000009" w:usb3="00000000" w:csb0="000001FF" w:csb1="00000000"/>
   </w:font>
   <w:font w:name="Segoe UI">
     <w:panose1 w:val="020B0502040204020203"/>
@@ -10785,6 +12193,7 @@
     <w:compatSetting w:name="enableOpenTypeFeatures" w:uri="http://schemas.microsoft.com/office/word" w:val="1"/>
     <w:compatSetting w:name="doNotFlipMirrorIndents" w:uri="http://schemas.microsoft.com/office/word" w:val="1"/>
     <w:compatSetting w:name="differentiateMultirowTableHeaders" w:uri="http://schemas.microsoft.com/office/word" w:val="1"/>
+    <w:compatSetting w:name="useWord2013TrackBottomHyphenation" w:uri="http://schemas.microsoft.com/office/word" w:val="1"/>
   </w:compat>
   <w:rsids>
     <w:rsidRoot w:val="00D7591A"/>
@@ -10793,6 +12202,7 @@
     <w:rsid w:val="00B83A81"/>
     <w:rsid w:val="00D7591A"/>
     <w:rsid w:val="00FA4F4A"/>
+    <w:rsid w:val="00FF6644"/>
   </w:rsids>
   <m:mathPr>
     <m:mathFont m:val="Cambria Math"/>
@@ -11589,7 +12999,7 @@
 </file>
 
 <file path=customXml/itemProps2.xml><?xml version="1.0" encoding="utf-8"?>
-<ds:datastoreItem xmlns:ds="http://schemas.openxmlformats.org/officeDocument/2006/customXml" ds:itemID="{99F9B4CD-D4F4-4434-8FD4-149C6BA54406}">
+<ds:datastoreItem xmlns:ds="http://schemas.openxmlformats.org/officeDocument/2006/customXml" ds:itemID="{548063D9-9732-4F25-8161-F5FDBA30BAF9}">
   <ds:schemaRefs>
     <ds:schemaRef ds:uri="http://schemas.openxmlformats.org/officeDocument/2006/bibliography"/>
   </ds:schemaRefs>

</xml_diff>

<commit_message>
add repo structure & final dataset
</commit_message>
<xml_diff>
--- a/Rapport_Cloud.docx
+++ b/Rapport_Cloud.docx
@@ -408,12 +408,7 @@
             <w:pStyle w:val="En-ttedetabledesmatires"/>
           </w:pPr>
           <w:r>
-            <w:t>Table des ma</w:t>
-          </w:r>
-          <w:bookmarkStart w:id="0" w:name="_GoBack"/>
-          <w:bookmarkEnd w:id="0"/>
-          <w:r>
-            <w:t>tières</w:t>
+            <w:t>Table des matières</w:t>
           </w:r>
         </w:p>
         <w:p>
@@ -1790,12 +1785,644 @@
       <w:pPr>
         <w:pStyle w:val="Titre1"/>
       </w:pPr>
-      <w:bookmarkStart w:id="1" w:name="_Toc505193453"/>
+      <w:bookmarkStart w:id="0" w:name="_Toc505193453"/>
+      <w:r>
+        <w:lastRenderedPageBreak/>
+        <w:t>Structure du projet</w:t>
+      </w:r>
+    </w:p>
+    <w:p/>
+    <w:p>
+      <w:pPr>
+        <w:pStyle w:val="Textebrut"/>
+        <w:rPr>
+          <w:rFonts w:ascii="Courier New" w:hAnsi="Courier New" w:cs="Courier New"/>
+        </w:rPr>
+      </w:pPr>
+      <w:proofErr w:type="gramStart"/>
+      <w:r>
+        <w:rPr>
+          <w:rFonts w:ascii="Courier New" w:hAnsi="Courier New" w:cs="Courier New"/>
+        </w:rPr>
+        <w:t>C:.</w:t>
+      </w:r>
+      <w:proofErr w:type="gramEnd"/>
+    </w:p>
+    <w:p>
+      <w:pPr>
+        <w:pStyle w:val="Textebrut"/>
+        <w:rPr>
+          <w:rFonts w:ascii="Courier New" w:hAnsi="Courier New" w:cs="Courier New"/>
+        </w:rPr>
+      </w:pPr>
+      <w:r>
+        <w:rPr>
+          <w:rFonts w:ascii="Courier New" w:hAnsi="Courier New" w:cs="Courier New"/>
+        </w:rPr>
+        <w:t>|   CloudAppMongo.py</w:t>
+      </w:r>
+    </w:p>
+    <w:p>
+      <w:pPr>
+        <w:pStyle w:val="Textebrut"/>
+        <w:rPr>
+          <w:rFonts w:ascii="Courier New" w:hAnsi="Courier New" w:cs="Courier New"/>
+          <w:lang w:val="en-GB"/>
+        </w:rPr>
+      </w:pPr>
+      <w:r>
+        <w:rPr>
+          <w:rFonts w:ascii="Courier New" w:hAnsi="Courier New" w:cs="Courier New"/>
+          <w:lang w:val="en-GB"/>
+        </w:rPr>
+        <w:t>|   Rapport_Cloud.docx</w:t>
+      </w:r>
+    </w:p>
+    <w:p>
+      <w:pPr>
+        <w:pStyle w:val="Textebrut"/>
+        <w:rPr>
+          <w:rFonts w:ascii="Courier New" w:hAnsi="Courier New" w:cs="Courier New"/>
+          <w:lang w:val="en-GB"/>
+        </w:rPr>
+      </w:pPr>
+      <w:r>
+        <w:rPr>
+          <w:rFonts w:ascii="Courier New" w:hAnsi="Courier New" w:cs="Courier New"/>
+          <w:lang w:val="en-GB"/>
+        </w:rPr>
+        <w:t>|   README.md</w:t>
+      </w:r>
+    </w:p>
+    <w:p>
+      <w:pPr>
+        <w:pStyle w:val="Textebrut"/>
+        <w:rPr>
+          <w:rFonts w:ascii="Courier New" w:hAnsi="Courier New" w:cs="Courier New"/>
+          <w:lang w:val="en-GB"/>
+        </w:rPr>
+      </w:pPr>
+      <w:r>
+        <w:rPr>
+          <w:rFonts w:ascii="Courier New" w:hAnsi="Courier New" w:cs="Courier New"/>
+          <w:lang w:val="en-GB"/>
+        </w:rPr>
+        <w:t xml:space="preserve">|   </w:t>
+      </w:r>
+    </w:p>
+    <w:p>
+      <w:pPr>
+        <w:pStyle w:val="Textebrut"/>
+        <w:rPr>
+          <w:rFonts w:ascii="Courier New" w:hAnsi="Courier New" w:cs="Courier New"/>
+          <w:lang w:val="en-GB"/>
+        </w:rPr>
+      </w:pPr>
+      <w:r>
+        <w:rPr>
+          <w:rFonts w:ascii="Courier New" w:hAnsi="Courier New" w:cs="Courier New"/>
+          <w:lang w:val="en-GB"/>
+        </w:rPr>
+        <w:t>+---build</w:t>
+      </w:r>
+    </w:p>
+    <w:p>
+      <w:pPr>
+        <w:pStyle w:val="Textebrut"/>
+        <w:rPr>
+          <w:rFonts w:ascii="Courier New" w:hAnsi="Courier New" w:cs="Courier New"/>
+          <w:lang w:val="en-GB"/>
+        </w:rPr>
+      </w:pPr>
+      <w:r>
+        <w:rPr>
+          <w:rFonts w:ascii="Courier New" w:hAnsi="Courier New" w:cs="Courier New"/>
+          <w:lang w:val="en-GB"/>
+        </w:rPr>
+        <w:t xml:space="preserve">|                   </w:t>
+      </w:r>
+    </w:p>
+    <w:p>
+      <w:pPr>
+        <w:pStyle w:val="Textebrut"/>
+        <w:rPr>
+          <w:rFonts w:ascii="Courier New" w:hAnsi="Courier New" w:cs="Courier New"/>
+          <w:lang w:val="en-GB"/>
+        </w:rPr>
+      </w:pPr>
+      <w:r>
+        <w:rPr>
+          <w:rFonts w:ascii="Courier New" w:hAnsi="Courier New" w:cs="Courier New"/>
+          <w:lang w:val="en-GB"/>
+        </w:rPr>
+        <w:t>+---Data</w:t>
+      </w:r>
+    </w:p>
+    <w:p>
+      <w:pPr>
+        <w:pStyle w:val="Textebrut"/>
+        <w:rPr>
+          <w:rFonts w:ascii="Courier New" w:hAnsi="Courier New" w:cs="Courier New"/>
+          <w:lang w:val="en-GB"/>
+        </w:rPr>
+      </w:pPr>
+      <w:r>
+        <w:rPr>
+          <w:rFonts w:ascii="Courier New" w:hAnsi="Courier New" w:cs="Courier New"/>
+          <w:lang w:val="en-GB"/>
+        </w:rPr>
+        <w:t xml:space="preserve">|               </w:t>
+      </w:r>
+    </w:p>
+    <w:p>
+      <w:pPr>
+        <w:pStyle w:val="Textebrut"/>
+        <w:rPr>
+          <w:rFonts w:ascii="Courier New" w:hAnsi="Courier New" w:cs="Courier New"/>
+          <w:lang w:val="en-GB"/>
+        </w:rPr>
+      </w:pPr>
+      <w:r>
+        <w:rPr>
+          <w:rFonts w:ascii="Courier New" w:hAnsi="Courier New" w:cs="Courier New"/>
+          <w:lang w:val="en-GB"/>
+        </w:rPr>
+        <w:t>+---Queries</w:t>
+      </w:r>
+    </w:p>
+    <w:p>
+      <w:pPr>
+        <w:pStyle w:val="Textebrut"/>
+        <w:rPr>
+          <w:rFonts w:ascii="Courier New" w:hAnsi="Courier New" w:cs="Courier New"/>
+          <w:lang w:val="en-GB"/>
+        </w:rPr>
+      </w:pPr>
+      <w:r>
+        <w:rPr>
+          <w:rFonts w:ascii="Courier New" w:hAnsi="Courier New" w:cs="Courier New"/>
+          <w:lang w:val="en-GB"/>
+        </w:rPr>
+        <w:t>|       Queries_used_in_project.js</w:t>
+      </w:r>
+    </w:p>
+    <w:p>
+      <w:pPr>
+        <w:pStyle w:val="Textebrut"/>
+        <w:rPr>
+          <w:rFonts w:ascii="Courier New" w:hAnsi="Courier New" w:cs="Courier New"/>
+          <w:lang w:val="en-GB"/>
+        </w:rPr>
+      </w:pPr>
+      <w:r>
+        <w:rPr>
+          <w:rFonts w:ascii="Courier New" w:hAnsi="Courier New" w:cs="Courier New"/>
+          <w:lang w:val="en-GB"/>
+        </w:rPr>
+        <w:t>|       Query_to_execute.js</w:t>
+      </w:r>
+    </w:p>
+    <w:p>
+      <w:pPr>
+        <w:pStyle w:val="Textebrut"/>
+        <w:rPr>
+          <w:rFonts w:ascii="Courier New" w:hAnsi="Courier New" w:cs="Courier New"/>
+          <w:lang w:val="en-GB"/>
+        </w:rPr>
+      </w:pPr>
+      <w:r>
+        <w:rPr>
+          <w:rFonts w:ascii="Courier New" w:hAnsi="Courier New" w:cs="Courier New"/>
+          <w:lang w:val="en-GB"/>
+        </w:rPr>
+        <w:t xml:space="preserve">|       </w:t>
+      </w:r>
+    </w:p>
+    <w:p>
+      <w:pPr>
+        <w:pStyle w:val="Textebrut"/>
+        <w:rPr>
+          <w:rFonts w:ascii="Courier New" w:hAnsi="Courier New" w:cs="Courier New"/>
+          <w:lang w:val="en-GB"/>
+        </w:rPr>
+      </w:pPr>
+      <w:r>
+        <w:rPr>
+          <w:rFonts w:ascii="Courier New" w:hAnsi="Courier New" w:cs="Courier New"/>
+          <w:lang w:val="en-GB"/>
+        </w:rPr>
+        <w:t>\---transform</w:t>
+      </w:r>
+    </w:p>
+    <w:p>
+      <w:pPr>
+        <w:pStyle w:val="Textebrut"/>
+        <w:rPr>
+          <w:rFonts w:ascii="Courier New" w:hAnsi="Courier New" w:cs="Courier New"/>
+          <w:lang w:val="en-GB"/>
+        </w:rPr>
+      </w:pPr>
+      <w:r>
+        <w:rPr>
+          <w:rFonts w:ascii="Courier New" w:hAnsi="Courier New" w:cs="Courier New"/>
+          <w:lang w:val="en-GB"/>
+        </w:rPr>
+        <w:t xml:space="preserve">    |   1_SQLtoCSV.R</w:t>
+      </w:r>
+    </w:p>
+    <w:p>
+      <w:pPr>
+        <w:pStyle w:val="Textebrut"/>
+        <w:rPr>
+          <w:rFonts w:ascii="Courier New" w:hAnsi="Courier New" w:cs="Courier New"/>
+          <w:lang w:val="en-GB"/>
+        </w:rPr>
+      </w:pPr>
+      <w:r>
+        <w:rPr>
+          <w:rFonts w:ascii="Courier New" w:hAnsi="Courier New" w:cs="Courier New"/>
+          <w:lang w:val="en-GB"/>
+        </w:rPr>
+        <w:t xml:space="preserve">    |   2_CSVtoMongo.py</w:t>
+      </w:r>
+    </w:p>
+    <w:p>
+      <w:pPr>
+        <w:pStyle w:val="Textebrut"/>
+        <w:rPr>
+          <w:rFonts w:ascii="Courier New" w:hAnsi="Courier New" w:cs="Courier New"/>
+          <w:lang w:val="en-GB"/>
+        </w:rPr>
+      </w:pPr>
+      <w:r>
+        <w:rPr>
+          <w:rFonts w:ascii="Courier New" w:hAnsi="Courier New" w:cs="Courier New"/>
+          <w:lang w:val="en-GB"/>
+        </w:rPr>
+        <w:t xml:space="preserve">    |   3_ActionsExtended.js</w:t>
+      </w:r>
+    </w:p>
+    <w:p>
+      <w:pPr>
+        <w:pStyle w:val="Textebrut"/>
+        <w:rPr>
+          <w:rFonts w:ascii="Courier New" w:hAnsi="Courier New" w:cs="Courier New"/>
+          <w:lang w:val="en-GB"/>
+        </w:rPr>
+      </w:pPr>
+      <w:r>
+        <w:rPr>
+          <w:rFonts w:ascii="Courier New" w:hAnsi="Courier New" w:cs="Courier New"/>
+          <w:lang w:val="en-GB"/>
+        </w:rPr>
+        <w:t xml:space="preserve">    |   3_MatchesExtended.js</w:t>
+      </w:r>
+    </w:p>
+    <w:p>
+      <w:pPr>
+        <w:pStyle w:val="Textebrut"/>
+        <w:rPr>
+          <w:rFonts w:ascii="Courier New" w:hAnsi="Courier New" w:cs="Courier New"/>
+          <w:lang w:val="en-GB"/>
+        </w:rPr>
+      </w:pPr>
+      <w:r>
+        <w:rPr>
+          <w:rFonts w:ascii="Courier New" w:hAnsi="Courier New" w:cs="Courier New"/>
+          <w:lang w:val="en-GB"/>
+        </w:rPr>
+        <w:t xml:space="preserve">    |   </w:t>
+      </w:r>
+    </w:p>
+    <w:p>
+      <w:pPr>
+        <w:pStyle w:val="Textebrut"/>
+        <w:rPr>
+          <w:rFonts w:ascii="Courier New" w:hAnsi="Courier New" w:cs="Courier New"/>
+          <w:lang w:val="en-GB"/>
+        </w:rPr>
+      </w:pPr>
+      <w:r>
+        <w:rPr>
+          <w:rFonts w:ascii="Courier New" w:hAnsi="Courier New" w:cs="Courier New"/>
+          <w:lang w:val="en-GB"/>
+        </w:rPr>
+        <w:t xml:space="preserve">    +---CSV</w:t>
+      </w:r>
+    </w:p>
+    <w:p>
+      <w:pPr>
+        <w:pStyle w:val="Textebrut"/>
+        <w:rPr>
+          <w:rFonts w:ascii="Courier New" w:hAnsi="Courier New" w:cs="Courier New"/>
+          <w:lang w:val="en-GB"/>
+        </w:rPr>
+      </w:pPr>
+      <w:r>
+        <w:rPr>
+          <w:rFonts w:ascii="Courier New" w:hAnsi="Courier New" w:cs="Courier New"/>
+          <w:lang w:val="en-GB"/>
+        </w:rPr>
+        <w:t xml:space="preserve">    |       Actions.csv</w:t>
+      </w:r>
+    </w:p>
+    <w:p>
+      <w:pPr>
+        <w:pStyle w:val="Textebrut"/>
+        <w:rPr>
+          <w:rFonts w:ascii="Courier New" w:hAnsi="Courier New" w:cs="Courier New"/>
+          <w:lang w:val="en-GB"/>
+        </w:rPr>
+      </w:pPr>
+      <w:r>
+        <w:rPr>
+          <w:rFonts w:ascii="Courier New" w:hAnsi="Courier New" w:cs="Courier New"/>
+          <w:lang w:val="en-GB"/>
+        </w:rPr>
+        <w:t xml:space="preserve">    |       Matches.csv</w:t>
+      </w:r>
+    </w:p>
+    <w:p>
+      <w:pPr>
+        <w:pStyle w:val="Textebrut"/>
+        <w:rPr>
+          <w:rFonts w:ascii="Courier New" w:hAnsi="Courier New" w:cs="Courier New"/>
+          <w:lang w:val="en-GB"/>
+        </w:rPr>
+      </w:pPr>
+      <w:r>
+        <w:rPr>
+          <w:rFonts w:ascii="Courier New" w:hAnsi="Courier New" w:cs="Courier New"/>
+          <w:lang w:val="en-GB"/>
+        </w:rPr>
+        <w:t xml:space="preserve">    |       Players.csv</w:t>
+      </w:r>
+    </w:p>
+    <w:p>
+      <w:pPr>
+        <w:pStyle w:val="Textebrut"/>
+        <w:rPr>
+          <w:rFonts w:ascii="Courier New" w:hAnsi="Courier New" w:cs="Courier New"/>
+          <w:lang w:val="en-GB"/>
+        </w:rPr>
+      </w:pPr>
+      <w:r>
+        <w:rPr>
+          <w:rFonts w:ascii="Courier New" w:hAnsi="Courier New" w:cs="Courier New"/>
+          <w:lang w:val="en-GB"/>
+        </w:rPr>
+        <w:t xml:space="preserve">    |       Teams.csv</w:t>
+      </w:r>
+    </w:p>
+    <w:p>
+      <w:pPr>
+        <w:pStyle w:val="Textebrut"/>
+        <w:rPr>
+          <w:rFonts w:ascii="Courier New" w:hAnsi="Courier New" w:cs="Courier New"/>
+          <w:lang w:val="en-GB"/>
+        </w:rPr>
+      </w:pPr>
+      <w:r>
+        <w:rPr>
+          <w:rFonts w:ascii="Courier New" w:hAnsi="Courier New" w:cs="Courier New"/>
+          <w:lang w:val="en-GB"/>
+        </w:rPr>
+        <w:t xml:space="preserve">    |       </w:t>
+      </w:r>
+    </w:p>
+    <w:p>
+      <w:pPr>
+        <w:pStyle w:val="Textebrut"/>
+        <w:rPr>
+          <w:rFonts w:ascii="Courier New" w:hAnsi="Courier New" w:cs="Courier New"/>
+          <w:lang w:val="en-GB"/>
+        </w:rPr>
+      </w:pPr>
+      <w:r>
+        <w:rPr>
+          <w:rFonts w:ascii="Courier New" w:hAnsi="Courier New" w:cs="Courier New"/>
+          <w:lang w:val="en-GB"/>
+        </w:rPr>
+        <w:t xml:space="preserve">    \---JSON</w:t>
+      </w:r>
+    </w:p>
+    <w:p>
+      <w:pPr>
+        <w:pStyle w:val="Textebrut"/>
+        <w:rPr>
+          <w:rFonts w:ascii="Courier New" w:hAnsi="Courier New" w:cs="Courier New"/>
+          <w:lang w:val="en-GB"/>
+        </w:rPr>
+      </w:pPr>
+      <w:r>
+        <w:rPr>
+          <w:rFonts w:ascii="Courier New" w:hAnsi="Courier New" w:cs="Courier New"/>
+          <w:lang w:val="en-GB"/>
+        </w:rPr>
+        <w:t xml:space="preserve">            </w:t>
+      </w:r>
+      <w:proofErr w:type="gramStart"/>
+      <w:r>
+        <w:rPr>
+          <w:rFonts w:ascii="Courier New" w:hAnsi="Courier New" w:cs="Courier New"/>
+          <w:lang w:val="en-GB"/>
+        </w:rPr>
+        <w:t>premierleague.actionsExtended.json</w:t>
+      </w:r>
+      <w:proofErr w:type="gramEnd"/>
+    </w:p>
+    <w:p>
+      <w:pPr>
+        <w:pStyle w:val="Textebrut"/>
+        <w:rPr>
+          <w:rFonts w:ascii="Courier New" w:hAnsi="Courier New" w:cs="Courier New"/>
+          <w:lang w:val="en-GB"/>
+        </w:rPr>
+      </w:pPr>
+      <w:r>
+        <w:rPr>
+          <w:rFonts w:ascii="Courier New" w:hAnsi="Courier New" w:cs="Courier New"/>
+          <w:lang w:val="en-GB"/>
+        </w:rPr>
+        <w:t xml:space="preserve">            </w:t>
+      </w:r>
+      <w:proofErr w:type="gramStart"/>
+      <w:r>
+        <w:rPr>
+          <w:rFonts w:ascii="Courier New" w:hAnsi="Courier New" w:cs="Courier New"/>
+          <w:lang w:val="en-GB"/>
+        </w:rPr>
+        <w:t>premierleague.matchesExtended.json</w:t>
+      </w:r>
+      <w:proofErr w:type="gramEnd"/>
+    </w:p>
+    <w:p>
+      <w:pPr>
+        <w:pStyle w:val="Textebrut"/>
+        <w:rPr>
+          <w:rFonts w:ascii="Courier New" w:hAnsi="Courier New" w:cs="Courier New"/>
+          <w:lang w:val="en-GB"/>
+        </w:rPr>
+      </w:pPr>
+    </w:p>
+    <w:p>
+      <w:pPr>
+        <w:pStyle w:val="Textebrut"/>
+        <w:rPr>
+          <w:rFonts w:ascii="Courier New" w:hAnsi="Courier New" w:cs="Courier New"/>
+          <w:lang w:val="en-GB"/>
+        </w:rPr>
+      </w:pPr>
+    </w:p>
+    <w:p>
+      <w:proofErr w:type="spellStart"/>
+      <w:proofErr w:type="gramStart"/>
+      <w:r>
+        <w:rPr>
+          <w:b/>
+        </w:rPr>
+        <w:t>build</w:t>
+      </w:r>
+      <w:proofErr w:type="spellEnd"/>
+      <w:proofErr w:type="gramEnd"/>
+      <w:r>
+        <w:t xml:space="preserve"> : </w:t>
+      </w:r>
+      <w:proofErr w:type="spellStart"/>
+      <w:r>
+        <w:t>contains</w:t>
+      </w:r>
+      <w:proofErr w:type="spellEnd"/>
+      <w:r>
+        <w:t xml:space="preserve"> exe file.</w:t>
+      </w:r>
+    </w:p>
+    <w:p>
+      <w:r>
+        <w:rPr>
+          <w:b/>
+        </w:rPr>
+        <w:t>Data</w:t>
+      </w:r>
+      <w:r>
+        <w:t xml:space="preserve"> : </w:t>
+      </w:r>
+      <w:proofErr w:type="spellStart"/>
+      <w:r>
+        <w:t>c</w:t>
+      </w:r>
+      <w:bookmarkStart w:id="1" w:name="_GoBack"/>
+      <w:bookmarkEnd w:id="1"/>
+      <w:r>
+        <w:t>ontains</w:t>
+      </w:r>
+      <w:proofErr w:type="spellEnd"/>
+      <w:r>
+        <w:t xml:space="preserve"> servers data.</w:t>
+      </w:r>
+    </w:p>
+    <w:p>
+      <w:proofErr w:type="spellStart"/>
+      <w:r>
+        <w:rPr>
+          <w:b/>
+        </w:rPr>
+        <w:t>Queries</w:t>
+      </w:r>
+      <w:proofErr w:type="spellEnd"/>
+      <w:r>
+        <w:t xml:space="preserve"> : </w:t>
+      </w:r>
+      <w:proofErr w:type="spellStart"/>
+      <w:r>
+        <w:t>contains</w:t>
+      </w:r>
+      <w:proofErr w:type="spellEnd"/>
+      <w:r>
+        <w:t xml:space="preserve"> </w:t>
+      </w:r>
+      <w:proofErr w:type="spellStart"/>
+      <w:r>
+        <w:t>queries</w:t>
+      </w:r>
+      <w:proofErr w:type="spellEnd"/>
+      <w:r>
+        <w:t>.</w:t>
+      </w:r>
+    </w:p>
+    <w:p>
+      <w:proofErr w:type="spellStart"/>
+      <w:r>
+        <w:rPr>
+          <w:b/>
+        </w:rPr>
+        <w:t>Transform</w:t>
+      </w:r>
+      <w:proofErr w:type="spellEnd"/>
+      <w:r>
+        <w:t xml:space="preserve"> : </w:t>
+      </w:r>
+      <w:proofErr w:type="spellStart"/>
+      <w:r>
+        <w:t>needed</w:t>
+      </w:r>
+      <w:proofErr w:type="spellEnd"/>
+      <w:r>
+        <w:t xml:space="preserve"> for installation</w:t>
+      </w:r>
+      <w:r>
+        <w:t xml:space="preserve">            </w:t>
+      </w:r>
+    </w:p>
+    <w:p>
+      <w:r>
+        <w:tab/>
+      </w:r>
+      <w:r>
+        <w:rPr>
+          <w:b/>
+        </w:rPr>
+        <w:t>CSV</w:t>
+      </w:r>
+      <w:r>
+        <w:t xml:space="preserve"> : Original </w:t>
+      </w:r>
+      <w:proofErr w:type="spellStart"/>
+      <w:r>
+        <w:t>dataset</w:t>
+      </w:r>
+      <w:proofErr w:type="spellEnd"/>
+    </w:p>
+    <w:p>
+      <w:r>
+        <w:tab/>
+      </w:r>
+      <w:r>
+        <w:rPr>
+          <w:b/>
+        </w:rPr>
+        <w:t>JSON</w:t>
+      </w:r>
+      <w:r>
+        <w:t xml:space="preserve"> : Final </w:t>
+      </w:r>
+      <w:proofErr w:type="spellStart"/>
+      <w:r>
+        <w:t>dataset</w:t>
+      </w:r>
+      <w:proofErr w:type="spellEnd"/>
+    </w:p>
+    <w:p/>
+    <w:p>
+      <w:pPr>
+        <w:pStyle w:val="Titre1"/>
+        <w:pageBreakBefore/>
+      </w:pPr>
       <w:r>
         <w:lastRenderedPageBreak/>
         <w:t>Le Jeu de données</w:t>
       </w:r>
-      <w:bookmarkEnd w:id="1"/>
+      <w:bookmarkEnd w:id="0"/>
     </w:p>
     <w:p/>
     <w:p>
@@ -2147,15 +2774,7 @@
         <w:t>l’</w:t>
       </w:r>
       <w:r>
-        <w:t xml:space="preserve">obtenir sous format </w:t>
-      </w:r>
-      <w:proofErr w:type="spellStart"/>
-      <w:r>
-        <w:t>Json</w:t>
-      </w:r>
-      <w:proofErr w:type="spellEnd"/>
-      <w:r>
-        <w:t>. Plusieurs étapes sont requises avant d’arriver à cette fin.</w:t>
+        <w:t>obtenir sous format Json. Plusieurs étapes sont requises avant d’arriver à cette fin.</w:t>
       </w:r>
     </w:p>
     <w:p>
@@ -2189,15 +2808,7 @@
     </w:p>
     <w:p>
       <w:r>
-        <w:t xml:space="preserve">Nous avons ensuite développé un code en Python qui transforme chaque fichier CSV en une suite de documents </w:t>
-      </w:r>
-      <w:proofErr w:type="spellStart"/>
-      <w:r>
-        <w:t>Json</w:t>
-      </w:r>
-      <w:proofErr w:type="spellEnd"/>
-      <w:r>
-        <w:t>.</w:t>
+        <w:t>Nous avons ensuite développé un code en Python qui transforme chaque fichier CSV en une suite de documents Json.</w:t>
       </w:r>
       <w:r>
         <w:t xml:space="preserve"> Ces documents étant dits « plats », ils ne sont pas adaptés à </w:t>
@@ -5632,29 +6243,7 @@
                 <w:szCs w:val="20"/>
                 <w:lang w:val="en-GB"/>
               </w:rPr>
-              <w:t xml:space="preserve">…………………………………… </w:t>
-            </w:r>
-            <w:proofErr w:type="spellStart"/>
-            <w:r>
-              <w:rPr>
-                <w:rFonts w:ascii="Consolas" w:hAnsi="Consolas" w:cs="Consolas"/>
-                <w:color w:val="000000"/>
-                <w:sz w:val="20"/>
-                <w:szCs w:val="20"/>
-                <w:lang w:val="en-GB"/>
-              </w:rPr>
-              <w:t>Json</w:t>
-            </w:r>
-            <w:proofErr w:type="spellEnd"/>
-            <w:r>
-              <w:rPr>
-                <w:rFonts w:ascii="Consolas" w:hAnsi="Consolas" w:cs="Consolas"/>
-                <w:color w:val="000000"/>
-                <w:sz w:val="20"/>
-                <w:szCs w:val="20"/>
-                <w:lang w:val="en-GB"/>
-              </w:rPr>
-              <w:t xml:space="preserve"> coupé ………………………………………………………………</w:t>
+              <w:t>…………………………………… Json coupé ………………………………………………………………</w:t>
             </w:r>
           </w:p>
           <w:p>
@@ -8732,20 +9321,23 @@
       </w:tr>
     </w:tbl>
     <w:p/>
+    <w:p/>
     <w:p>
       <w:pPr>
         <w:pStyle w:val="Titre1"/>
       </w:pPr>
-      <w:bookmarkStart w:id="6" w:name="_Toc505193457"/>
-      <w:r>
+      <w:bookmarkStart w:id="6" w:name="_Interrogations_de_la_1"/>
+      <w:bookmarkStart w:id="7" w:name="_Toc505193457"/>
+      <w:bookmarkEnd w:id="6"/>
+      <w:r>
+        <w:lastRenderedPageBreak/>
         <w:t>Interrogations de la base</w:t>
       </w:r>
-      <w:bookmarkEnd w:id="6"/>
+      <w:bookmarkEnd w:id="7"/>
     </w:p>
     <w:p/>
     <w:p>
       <w:r>
-        <w:lastRenderedPageBreak/>
         <w:t>4</w:t>
       </w:r>
       <w:r>
@@ -8896,11 +9488,11 @@
       <w:pPr>
         <w:pStyle w:val="Titre1"/>
       </w:pPr>
-      <w:bookmarkStart w:id="7" w:name="_Toc505193458"/>
+      <w:bookmarkStart w:id="8" w:name="_Toc505193458"/>
       <w:r>
         <w:t>Vues</w:t>
       </w:r>
-      <w:bookmarkEnd w:id="7"/>
+      <w:bookmarkEnd w:id="8"/>
     </w:p>
     <w:p/>
     <w:p>
@@ -8961,7 +9553,7 @@
       <w:r>
         <w:t xml:space="preserve">Pour chaque vue, les requêtes vues dans la partie </w:t>
       </w:r>
-      <w:hyperlink w:anchor="_Interrogations_de_la" w:history="1">
+      <w:hyperlink w:anchor="_Interrogations_de_la_1" w:history="1">
         <w:r>
           <w:rPr>
             <w:rStyle w:val="Lienhypertexte"/>
@@ -8977,45 +9569,47 @@
       <w:pPr>
         <w:pStyle w:val="Titre2"/>
       </w:pPr>
-      <w:bookmarkStart w:id="8" w:name="_Toc505193459"/>
+      <w:bookmarkStart w:id="9" w:name="_Toc505193459"/>
       <w:r>
         <w:t>Vue Administration</w:t>
       </w:r>
-      <w:bookmarkEnd w:id="8"/>
+      <w:bookmarkEnd w:id="9"/>
     </w:p>
     <w:p>
       <w:pPr>
         <w:pStyle w:val="Titre3"/>
       </w:pPr>
-      <w:bookmarkStart w:id="9" w:name="_Toc505193460"/>
+      <w:bookmarkStart w:id="10" w:name="_Toc505193460"/>
       <w:r>
         <w:t>Réplicas sets</w:t>
       </w:r>
-      <w:bookmarkEnd w:id="9"/>
+      <w:bookmarkEnd w:id="10"/>
     </w:p>
     <w:p>
       <w:pPr>
         <w:pStyle w:val="Titre4"/>
       </w:pPr>
-      <w:bookmarkStart w:id="10" w:name="_Toc505193461"/>
+      <w:bookmarkStart w:id="11" w:name="_Toc505193461"/>
       <w:r>
         <w:t>Etape 1 : Création de trois répertoires réplicas set (facteur de réplication = 3)</w:t>
       </w:r>
-      <w:bookmarkEnd w:id="10"/>
+      <w:bookmarkEnd w:id="11"/>
     </w:p>
     <w:p/>
     <w:p>
       <w:pPr>
         <w:ind w:right="423" w:firstLine="299"/>
+        <w:jc w:val="center"/>
       </w:pPr>
       <w:r>
         <w:rPr>
           <w:noProof/>
         </w:rPr>
+        <w:lastRenderedPageBreak/>
         <w:drawing>
-          <wp:inline distT="0" distB="0" distL="0" distR="0" wp14:anchorId="63D33236" wp14:editId="024E1130">
-            <wp:extent cx="5372100" cy="1752600"/>
-            <wp:effectExtent l="19050" t="19050" r="19050" b="19050"/>
+          <wp:inline distT="0" distB="0" distL="0" distR="0" wp14:anchorId="63D33236" wp14:editId="57289E85">
+            <wp:extent cx="4531083" cy="1478226"/>
+            <wp:effectExtent l="19050" t="19050" r="22225" b="27305"/>
             <wp:docPr id="27" name="Image 27"/>
             <wp:cNvGraphicFramePr>
               <a:graphicFrameLocks xmlns:a="http://schemas.openxmlformats.org/drawingml/2006/main" noChangeAspect="1"/>
@@ -9036,7 +9630,7 @@
                   <pic:spPr>
                     <a:xfrm>
                       <a:off x="0" y="0"/>
-                      <a:ext cx="5372100" cy="1752600"/>
+                      <a:ext cx="4592013" cy="1498104"/>
                     </a:xfrm>
                     <a:prstGeom prst="rect">
                       <a:avLst/>
@@ -9063,7 +9657,7 @@
       <w:pPr>
         <w:pStyle w:val="Titre4"/>
       </w:pPr>
-      <w:bookmarkStart w:id="11" w:name="_Toc505193462"/>
+      <w:bookmarkStart w:id="12" w:name="_Toc505193462"/>
       <w:r>
         <w:t xml:space="preserve">Etape 2 : Ouvrir </w:t>
       </w:r>
@@ -9097,7 +9691,7 @@
       <w:r>
         <w:t xml:space="preserve"> 27018, 27019 et 27020)</w:t>
       </w:r>
-      <w:bookmarkEnd w:id="11"/>
+      <w:bookmarkEnd w:id="12"/>
     </w:p>
     <w:p/>
     <w:p>
@@ -9165,7 +9759,7 @@
       <w:pPr>
         <w:pStyle w:val="Titre4"/>
       </w:pPr>
-      <w:bookmarkStart w:id="12" w:name="_Toc505193463"/>
+      <w:bookmarkStart w:id="13" w:name="_Toc505193463"/>
       <w:r>
         <w:t>Etape</w:t>
       </w:r>
@@ -9191,7 +9785,7 @@
       <w:r>
         <w:t xml:space="preserve"> set</w:t>
       </w:r>
-      <w:bookmarkEnd w:id="12"/>
+      <w:bookmarkEnd w:id="13"/>
     </w:p>
     <w:p>
       <w:pPr>
@@ -9296,7 +9890,7 @@
       <w:pPr>
         <w:pStyle w:val="Titre4"/>
       </w:pPr>
-      <w:bookmarkStart w:id="13" w:name="_Toc505193464"/>
+      <w:bookmarkStart w:id="14" w:name="_Toc505193464"/>
       <w:r>
         <w:t>Etape 4 : récup</w:t>
       </w:r>
@@ -9314,7 +9908,7 @@
       <w:r>
         <w:t xml:space="preserve"> des réplicas</w:t>
       </w:r>
-      <w:bookmarkEnd w:id="13"/>
+      <w:bookmarkEnd w:id="14"/>
       <w:r>
         <w:t xml:space="preserve"> </w:t>
       </w:r>
@@ -9369,7 +9963,7 @@
       <w:pPr>
         <w:pStyle w:val="Titre4"/>
       </w:pPr>
-      <w:bookmarkStart w:id="14" w:name="_Toc505193465"/>
+      <w:bookmarkStart w:id="15" w:name="_Toc505193465"/>
       <w:r>
         <w:lastRenderedPageBreak/>
         <w:t>Etape 5 : Test de la tol</w:t>
@@ -9377,7 +9971,7 @@
       <w:r>
         <w:t>érance aux pannes</w:t>
       </w:r>
-      <w:bookmarkEnd w:id="14"/>
+      <w:bookmarkEnd w:id="15"/>
     </w:p>
     <w:p>
       <w:pPr>
@@ -9426,10 +10020,7 @@
     </w:p>
     <w:p>
       <w:r>
-        <w:t>D</w:t>
-      </w:r>
-      <w:r>
-        <w:t xml:space="preserve">ésactivation du port 27018, observation des </w:t>
+        <w:t xml:space="preserve">Désactivation du port 27018, observation des </w:t>
       </w:r>
       <w:proofErr w:type="spellStart"/>
       <w:r>
@@ -9460,11 +10051,11 @@
       <w:pPr>
         <w:pStyle w:val="Titre4"/>
       </w:pPr>
-      <w:bookmarkStart w:id="15" w:name="_Toc505193466"/>
+      <w:bookmarkStart w:id="16" w:name="_Toc505193466"/>
       <w:r>
         <w:t>Etape 6 : tout est ok, réactivons le serveur du port 27018</w:t>
       </w:r>
-      <w:bookmarkEnd w:id="15"/>
+      <w:bookmarkEnd w:id="16"/>
     </w:p>
     <w:p>
       <w:pPr>
@@ -9500,11 +10091,11 @@
       <w:pPr>
         <w:pStyle w:val="Titre4"/>
       </w:pPr>
-      <w:bookmarkStart w:id="16" w:name="_Toc505193467"/>
+      <w:bookmarkStart w:id="17" w:name="_Toc505193467"/>
       <w:r>
         <w:t>Etape 7 : ajout d’un arbitre</w:t>
       </w:r>
-      <w:bookmarkEnd w:id="16"/>
+      <w:bookmarkEnd w:id="17"/>
       <w:r>
         <w:t xml:space="preserve"> </w:t>
       </w:r>
@@ -9621,7 +10212,7 @@
       <w:pPr>
         <w:pStyle w:val="Titre3"/>
       </w:pPr>
-      <w:bookmarkStart w:id="17" w:name="_Toc505193468"/>
+      <w:bookmarkStart w:id="18" w:name="_Toc505193468"/>
       <w:r>
         <w:t xml:space="preserve">Le </w:t>
       </w:r>
@@ -9629,14 +10220,14 @@
       <w:r>
         <w:t>sharding</w:t>
       </w:r>
-      <w:bookmarkEnd w:id="17"/>
+      <w:bookmarkEnd w:id="18"/>
       <w:proofErr w:type="spellEnd"/>
     </w:p>
     <w:p>
       <w:pPr>
         <w:pStyle w:val="Titre4"/>
       </w:pPr>
-      <w:bookmarkStart w:id="18" w:name="_Toc505193469"/>
+      <w:bookmarkStart w:id="19" w:name="_Toc505193469"/>
       <w:r>
         <w:t>Etape 1</w:t>
       </w:r>
@@ -9653,7 +10244,7 @@
       <w:r>
         <w:t>shards</w:t>
       </w:r>
-      <w:bookmarkEnd w:id="18"/>
+      <w:bookmarkEnd w:id="19"/>
       <w:proofErr w:type="spellEnd"/>
     </w:p>
     <w:p>
@@ -9705,11 +10296,11 @@
       <w:pPr>
         <w:pStyle w:val="Titre4"/>
       </w:pPr>
-      <w:bookmarkStart w:id="19" w:name="_Toc505193470"/>
+      <w:bookmarkStart w:id="20" w:name="_Toc505193470"/>
       <w:r>
         <w:t>Etape 2 : Comment distribuer les données dans les différents serveurs.</w:t>
       </w:r>
-      <w:bookmarkEnd w:id="19"/>
+      <w:bookmarkEnd w:id="20"/>
     </w:p>
     <w:p>
       <w:pPr>
@@ -10030,12 +10621,12 @@
       <w:pPr>
         <w:pStyle w:val="Titre2"/>
       </w:pPr>
-      <w:bookmarkStart w:id="20" w:name="_Toc505193471"/>
+      <w:bookmarkStart w:id="21" w:name="_Toc505193471"/>
       <w:r>
         <w:lastRenderedPageBreak/>
         <w:t>Aperçu de l’application :</w:t>
       </w:r>
-      <w:bookmarkEnd w:id="20"/>
+      <w:bookmarkEnd w:id="21"/>
       <w:r>
         <w:t xml:space="preserve"> </w:t>
       </w:r>
@@ -10164,7 +10755,7 @@
           <w:rPr>
             <w:noProof/>
           </w:rPr>
-          <w:t>1</w:t>
+          <w:t>13</w:t>
         </w:r>
         <w:r>
           <w:fldChar w:fldCharType="end"/>
@@ -11977,6 +12568,30 @@
       <w:spacing w:val="0"/>
     </w:rPr>
   </w:style>
+  <w:style w:type="paragraph" w:styleId="Textebrut">
+    <w:name w:val="Plain Text"/>
+    <w:basedOn w:val="Normal"/>
+    <w:link w:val="TextebrutCar"/>
+    <w:uiPriority w:val="99"/>
+    <w:unhideWhenUsed/>
+    <w:rsid w:val="00F05348"/>
+    <w:pPr>
+      <w:spacing w:after="0" w:line="240" w:lineRule="auto"/>
+    </w:pPr>
+    <w:rPr>
+      <w:rFonts w:ascii="Consolas" w:eastAsiaTheme="minorHAnsi" w:hAnsi="Consolas"/>
+    </w:rPr>
+  </w:style>
+  <w:style w:type="character" w:customStyle="1" w:styleId="TextebrutCar">
+    <w:name w:val="Texte brut Car"/>
+    <w:basedOn w:val="Policepardfaut"/>
+    <w:link w:val="Textebrut"/>
+    <w:uiPriority w:val="99"/>
+    <w:rsid w:val="00F05348"/>
+    <w:rPr>
+      <w:rFonts w:ascii="Consolas" w:eastAsiaTheme="minorHAnsi" w:hAnsi="Consolas"/>
+    </w:rPr>
+  </w:style>
 </w:styles>
 </file>
 
@@ -12193,11 +12808,12 @@
     <w:compatSetting w:name="enableOpenTypeFeatures" w:uri="http://schemas.microsoft.com/office/word" w:val="1"/>
     <w:compatSetting w:name="doNotFlipMirrorIndents" w:uri="http://schemas.microsoft.com/office/word" w:val="1"/>
     <w:compatSetting w:name="differentiateMultirowTableHeaders" w:uri="http://schemas.microsoft.com/office/word" w:val="1"/>
-    <w:compatSetting w:name="useWord2013TrackBottomHyphenation" w:uri="http://schemas.microsoft.com/office/word" w:val="1"/>
   </w:compat>
   <w:rsids>
     <w:rsidRoot w:val="00D7591A"/>
     <w:rsid w:val="00251CF2"/>
+    <w:rsid w:val="003A6FB7"/>
+    <w:rsid w:val="005A40A9"/>
     <w:rsid w:val="00A80099"/>
     <w:rsid w:val="00B83A81"/>
     <w:rsid w:val="00D7591A"/>
@@ -12999,7 +13615,7 @@
 </file>
 
 <file path=customXml/itemProps2.xml><?xml version="1.0" encoding="utf-8"?>
-<ds:datastoreItem xmlns:ds="http://schemas.openxmlformats.org/officeDocument/2006/customXml" ds:itemID="{548063D9-9732-4F25-8161-F5FDBA30BAF9}">
+<ds:datastoreItem xmlns:ds="http://schemas.openxmlformats.org/officeDocument/2006/customXml" ds:itemID="{823D444A-E1BB-4380-B590-E292F7BFBEA1}">
   <ds:schemaRefs>
     <ds:schemaRef ds:uri="http://schemas.openxmlformats.org/officeDocument/2006/bibliography"/>
   </ds:schemaRefs>

</xml_diff>